<commit_message>
Updatede non fumctional specs: replace search through filter #29
</commit_message>
<xml_diff>
--- a/documentation/milestone2/05_nonfunctionalspecs_v2.docx
+++ b/documentation/milestone2/05_nonfunctionalspecs_v2.docx
@@ -868,7 +868,13 @@
         <w:rPr>
           <w:lang w:val="en-US"/>
         </w:rPr>
-        <w:t>search and browse for offers</w:t>
+        <w:t>filter</w:t>
+      </w:r>
+      <w:r>
+        <w:rPr>
+          <w:lang w:val="en-US"/>
+        </w:rPr>
+        <w:t xml:space="preserve"> and browse for offers</w:t>
       </w:r>
     </w:p>
     <w:p>
@@ -1098,9 +1104,7 @@
         </w:rPr>
         <w:t>rate a landlord</w:t>
       </w:r>
-      <w:bookmarkStart w:id="0" w:name="_GoBack"/>
     </w:p>
-    <w:bookmarkEnd w:id="0"/>
     <w:p>
       <w:pPr>
         <w:pStyle w:val="Listenabsatz"/>
@@ -1112,6 +1116,7 @@
           <w:lang w:val="en-US"/>
         </w:rPr>
       </w:pPr>
+      <w:bookmarkStart w:id="0" w:name="_GoBack"/>
       <w:r>
         <w:rPr>
           <w:lang w:val="en-US"/>
@@ -1140,7 +1145,14 @@
         <w:rPr>
           <w:lang w:val="en-US"/>
         </w:rPr>
-        <w:t>landlord to an offer</w:t>
+        <w:t xml:space="preserve">landlord </w:t>
+      </w:r>
+      <w:bookmarkEnd w:id="0"/>
+      <w:r>
+        <w:rPr>
+          <w:lang w:val="en-US"/>
+        </w:rPr>
+        <w:t>to an offer</w:t>
       </w:r>
     </w:p>
     <w:p>

</xml_diff>

<commit_message>
Updated non functional specs: Added File upload specs
</commit_message>
<xml_diff>
--- a/documentation/milestone2/05_nonfunctionalspecs_v2.docx
+++ b/documentation/milestone2/05_nonfunctionalspecs_v2.docx
@@ -590,6 +590,111 @@
     </w:p>
     <w:p>
       <w:pPr>
+        <w:pStyle w:val="KeinLeerraum"/>
+        <w:rPr>
+          <w:b/>
+          <w:lang w:val="en-US"/>
+        </w:rPr>
+      </w:pPr>
+      <w:r>
+        <w:rPr>
+          <w:b/>
+          <w:lang w:val="en-US"/>
+        </w:rPr>
+        <w:t>File Upload</w:t>
+      </w:r>
+    </w:p>
+    <w:p>
+      <w:pPr>
+        <w:pStyle w:val="Listenabsatz"/>
+        <w:numPr>
+          <w:ilvl w:val="0"/>
+          <w:numId w:val="29"/>
+        </w:numPr>
+        <w:rPr>
+          <w:b/>
+          <w:lang w:val="en-AU"/>
+        </w:rPr>
+      </w:pPr>
+      <w:r>
+        <w:rPr>
+          <w:lang w:val="en-AU"/>
+        </w:rPr>
+        <w:t xml:space="preserve">To prevent the server from a user’s spam, an </w:t>
+      </w:r>
+      <w:r>
+        <w:rPr>
+          <w:lang w:val="en-AU"/>
+        </w:rPr>
+        <w:t>image size</w:t>
+      </w:r>
+      <w:r>
+        <w:rPr>
+          <w:lang w:val="en-AU"/>
+        </w:rPr>
+        <w:t xml:space="preserve"> is</w:t>
+      </w:r>
+      <w:r>
+        <w:rPr>
+          <w:lang w:val="en-AU"/>
+        </w:rPr>
+        <w:t xml:space="preserve"> limit of 5MB per file</w:t>
+      </w:r>
+      <w:r>
+        <w:rPr>
+          <w:lang w:val="en-AU"/>
+        </w:rPr>
+        <w:t xml:space="preserve"> and a </w:t>
+      </w:r>
+      <w:r>
+        <w:rPr>
+          <w:lang w:val="en-AU"/>
+        </w:rPr>
+        <w:t>video size</w:t>
+      </w:r>
+      <w:bookmarkStart w:id="0" w:name="_GoBack"/>
+      <w:bookmarkEnd w:id="0"/>
+      <w:r>
+        <w:rPr>
+          <w:lang w:val="en-AU"/>
+        </w:rPr>
+        <w:t xml:space="preserve"> limit of 30MB. </w:t>
+      </w:r>
+    </w:p>
+    <w:p>
+      <w:pPr>
+        <w:pStyle w:val="Listenabsatz"/>
+        <w:numPr>
+          <w:ilvl w:val="0"/>
+          <w:numId w:val="29"/>
+        </w:numPr>
+        <w:rPr>
+          <w:b/>
+          <w:lang w:val="en-AU"/>
+        </w:rPr>
+      </w:pPr>
+      <w:r>
+        <w:rPr>
+          <w:lang w:val="en-AU"/>
+        </w:rPr>
+        <w:t>A single flat offer is only al</w:t>
+      </w:r>
+      <w:r>
+        <w:rPr>
+          <w:lang w:val="en-AU"/>
+        </w:rPr>
+        <w:t>lowed to contain up to 7 images und 1 video.</w:t>
+      </w:r>
+    </w:p>
+    <w:p>
+      <w:pPr>
+        <w:rPr>
+          <w:lang w:val="en-US"/>
+        </w:rPr>
+      </w:pPr>
+    </w:p>
+    <w:p>
+      <w:pPr>
         <w:rPr>
           <w:rFonts w:asciiTheme="majorHAnsi" w:eastAsiaTheme="majorEastAsia" w:hAnsiTheme="majorHAnsi" w:cstheme="majorBidi"/>
           <w:color w:val="2E74B5" w:themeColor="accent1" w:themeShade="BF"/>
@@ -874,7 +979,19 @@
         <w:rPr>
           <w:lang w:val="en-US"/>
         </w:rPr>
-        <w:t xml:space="preserve"> and browse for offers</w:t>
+        <w:t xml:space="preserve"> and browse for</w:t>
+      </w:r>
+      <w:r>
+        <w:rPr>
+          <w:lang w:val="en-US"/>
+        </w:rPr>
+        <w:t xml:space="preserve"> flat</w:t>
+      </w:r>
+      <w:r>
+        <w:rPr>
+          <w:lang w:val="en-US"/>
+        </w:rPr>
+        <w:t xml:space="preserve"> offers</w:t>
       </w:r>
     </w:p>
     <w:p>
@@ -904,7 +1021,19 @@
         <w:rPr>
           <w:lang w:val="en-US"/>
         </w:rPr>
-        <w:t xml:space="preserve"> an offer</w:t>
+        <w:t xml:space="preserve"> a </w:t>
+      </w:r>
+      <w:r>
+        <w:rPr>
+          <w:lang w:val="en-US"/>
+        </w:rPr>
+        <w:t xml:space="preserve">flat </w:t>
+      </w:r>
+      <w:r>
+        <w:rPr>
+          <w:lang w:val="en-US"/>
+        </w:rPr>
+        <w:t>offer</w:t>
       </w:r>
     </w:p>
     <w:p>
@@ -1066,7 +1195,25 @@
         <w:rPr>
           <w:lang w:val="en-US"/>
         </w:rPr>
-        <w:t xml:space="preserve"> an offer</w:t>
+        <w:t xml:space="preserve"> a</w:t>
+      </w:r>
+      <w:r>
+        <w:rPr>
+          <w:lang w:val="en-US"/>
+        </w:rPr>
+        <w:t xml:space="preserve"> </w:t>
+      </w:r>
+      <w:r>
+        <w:rPr>
+          <w:lang w:val="en-US"/>
+        </w:rPr>
+        <w:t xml:space="preserve">flat </w:t>
+      </w:r>
+      <w:r>
+        <w:rPr>
+          <w:lang w:val="en-US"/>
+        </w:rPr>
+        <w:t>offer</w:t>
       </w:r>
     </w:p>
     <w:p>
@@ -1084,7 +1231,25 @@
         <w:rPr>
           <w:lang w:val="en-US"/>
         </w:rPr>
-        <w:t>create a comment to an offer</w:t>
+        <w:t>create a comment to a</w:t>
+      </w:r>
+      <w:r>
+        <w:rPr>
+          <w:lang w:val="en-US"/>
+        </w:rPr>
+        <w:t xml:space="preserve"> </w:t>
+      </w:r>
+      <w:r>
+        <w:rPr>
+          <w:lang w:val="en-US"/>
+        </w:rPr>
+        <w:t xml:space="preserve">flat </w:t>
+      </w:r>
+      <w:r>
+        <w:rPr>
+          <w:lang w:val="en-US"/>
+        </w:rPr>
+        <w:t>offer</w:t>
       </w:r>
     </w:p>
     <w:p>
@@ -1116,7 +1281,6 @@
           <w:lang w:val="en-US"/>
         </w:rPr>
       </w:pPr>
-      <w:bookmarkStart w:id="0" w:name="_GoBack"/>
       <w:r>
         <w:rPr>
           <w:lang w:val="en-US"/>
@@ -1145,14 +1309,19 @@
         <w:rPr>
           <w:lang w:val="en-US"/>
         </w:rPr>
-        <w:t xml:space="preserve">landlord </w:t>
-      </w:r>
-      <w:bookmarkEnd w:id="0"/>
-      <w:r>
-        <w:rPr>
-          <w:lang w:val="en-US"/>
-        </w:rPr>
-        <w:t>to an offer</w:t>
+        <w:t>landlord to a</w:t>
+      </w:r>
+      <w:r>
+        <w:rPr>
+          <w:lang w:val="en-US"/>
+        </w:rPr>
+        <w:t xml:space="preserve"> flat</w:t>
+      </w:r>
+      <w:r>
+        <w:rPr>
+          <w:lang w:val="en-US"/>
+        </w:rPr>
+        <w:t xml:space="preserve"> offer</w:t>
       </w:r>
     </w:p>
     <w:p>
@@ -1170,7 +1339,19 @@
         <w:rPr>
           <w:lang w:val="en-US"/>
         </w:rPr>
-        <w:t>create and manage his favorite offers</w:t>
+        <w:t>create and manage his favorite</w:t>
+      </w:r>
+      <w:r>
+        <w:rPr>
+          <w:lang w:val="en-US"/>
+        </w:rPr>
+        <w:t xml:space="preserve"> flat</w:t>
+      </w:r>
+      <w:r>
+        <w:rPr>
+          <w:lang w:val="en-US"/>
+        </w:rPr>
+        <w:t xml:space="preserve"> offers</w:t>
       </w:r>
     </w:p>
     <w:p>
@@ -1368,7 +1549,13 @@
         <w:rPr>
           <w:lang w:val="en-US"/>
         </w:rPr>
-        <w:t xml:space="preserve"> an offer</w:t>
+        <w:t xml:space="preserve"> a flat</w:t>
+      </w:r>
+      <w:r>
+        <w:rPr>
+          <w:lang w:val="en-US"/>
+        </w:rPr>
+        <w:t xml:space="preserve"> offer</w:t>
       </w:r>
     </w:p>
     <w:p>
@@ -1398,7 +1585,19 @@
         <w:rPr>
           <w:lang w:val="en-US"/>
         </w:rPr>
-        <w:t xml:space="preserve"> offer</w:t>
+        <w:t xml:space="preserve"> </w:t>
+      </w:r>
+      <w:r>
+        <w:rPr>
+          <w:lang w:val="en-US"/>
+        </w:rPr>
+        <w:t xml:space="preserve">flat </w:t>
+      </w:r>
+      <w:r>
+        <w:rPr>
+          <w:lang w:val="en-US"/>
+        </w:rPr>
+        <w:t>offer</w:t>
       </w:r>
       <w:r>
         <w:rPr>
@@ -1895,6 +2094,119 @@
     </w:lvl>
   </w:abstractNum>
   <w:abstractNum w:abstractNumId="4" w15:restartNumberingAfterBreak="0">
+    <w:nsid w:val="1FCC0F2A"/>
+    <w:multiLevelType w:val="hybridMultilevel"/>
+    <w:tmpl w:val="C54EF19C"/>
+    <w:lvl w:ilvl="0" w:tplc="04070001">
+      <w:start w:val="1"/>
+      <w:numFmt w:val="bullet"/>
+      <w:lvlText w:val=""/>
+      <w:lvlJc w:val="left"/>
+      <w:pPr>
+        <w:ind w:left="360" w:hanging="360"/>
+      </w:pPr>
+      <w:rPr>
+        <w:rFonts w:ascii="Symbol" w:hAnsi="Symbol" w:hint="default"/>
+      </w:rPr>
+    </w:lvl>
+    <w:lvl w:ilvl="1" w:tplc="04070003" w:tentative="1">
+      <w:start w:val="1"/>
+      <w:numFmt w:val="bullet"/>
+      <w:lvlText w:val="o"/>
+      <w:lvlJc w:val="left"/>
+      <w:pPr>
+        <w:ind w:left="1080" w:hanging="360"/>
+      </w:pPr>
+      <w:rPr>
+        <w:rFonts w:ascii="Courier New" w:hAnsi="Courier New" w:cs="Courier New" w:hint="default"/>
+      </w:rPr>
+    </w:lvl>
+    <w:lvl w:ilvl="2" w:tplc="04070005" w:tentative="1">
+      <w:start w:val="1"/>
+      <w:numFmt w:val="bullet"/>
+      <w:lvlText w:val=""/>
+      <w:lvlJc w:val="left"/>
+      <w:pPr>
+        <w:ind w:left="1800" w:hanging="360"/>
+      </w:pPr>
+      <w:rPr>
+        <w:rFonts w:ascii="Wingdings" w:hAnsi="Wingdings" w:hint="default"/>
+      </w:rPr>
+    </w:lvl>
+    <w:lvl w:ilvl="3" w:tplc="04070001" w:tentative="1">
+      <w:start w:val="1"/>
+      <w:numFmt w:val="bullet"/>
+      <w:lvlText w:val=""/>
+      <w:lvlJc w:val="left"/>
+      <w:pPr>
+        <w:ind w:left="2520" w:hanging="360"/>
+      </w:pPr>
+      <w:rPr>
+        <w:rFonts w:ascii="Symbol" w:hAnsi="Symbol" w:hint="default"/>
+      </w:rPr>
+    </w:lvl>
+    <w:lvl w:ilvl="4" w:tplc="04070003" w:tentative="1">
+      <w:start w:val="1"/>
+      <w:numFmt w:val="bullet"/>
+      <w:lvlText w:val="o"/>
+      <w:lvlJc w:val="left"/>
+      <w:pPr>
+        <w:ind w:left="3240" w:hanging="360"/>
+      </w:pPr>
+      <w:rPr>
+        <w:rFonts w:ascii="Courier New" w:hAnsi="Courier New" w:cs="Courier New" w:hint="default"/>
+      </w:rPr>
+    </w:lvl>
+    <w:lvl w:ilvl="5" w:tplc="04070005" w:tentative="1">
+      <w:start w:val="1"/>
+      <w:numFmt w:val="bullet"/>
+      <w:lvlText w:val=""/>
+      <w:lvlJc w:val="left"/>
+      <w:pPr>
+        <w:ind w:left="3960" w:hanging="360"/>
+      </w:pPr>
+      <w:rPr>
+        <w:rFonts w:ascii="Wingdings" w:hAnsi="Wingdings" w:hint="default"/>
+      </w:rPr>
+    </w:lvl>
+    <w:lvl w:ilvl="6" w:tplc="04070001" w:tentative="1">
+      <w:start w:val="1"/>
+      <w:numFmt w:val="bullet"/>
+      <w:lvlText w:val=""/>
+      <w:lvlJc w:val="left"/>
+      <w:pPr>
+        <w:ind w:left="4680" w:hanging="360"/>
+      </w:pPr>
+      <w:rPr>
+        <w:rFonts w:ascii="Symbol" w:hAnsi="Symbol" w:hint="default"/>
+      </w:rPr>
+    </w:lvl>
+    <w:lvl w:ilvl="7" w:tplc="04070003" w:tentative="1">
+      <w:start w:val="1"/>
+      <w:numFmt w:val="bullet"/>
+      <w:lvlText w:val="o"/>
+      <w:lvlJc w:val="left"/>
+      <w:pPr>
+        <w:ind w:left="5400" w:hanging="360"/>
+      </w:pPr>
+      <w:rPr>
+        <w:rFonts w:ascii="Courier New" w:hAnsi="Courier New" w:cs="Courier New" w:hint="default"/>
+      </w:rPr>
+    </w:lvl>
+    <w:lvl w:ilvl="8" w:tplc="04070005" w:tentative="1">
+      <w:start w:val="1"/>
+      <w:numFmt w:val="bullet"/>
+      <w:lvlText w:val=""/>
+      <w:lvlJc w:val="left"/>
+      <w:pPr>
+        <w:ind w:left="6120" w:hanging="360"/>
+      </w:pPr>
+      <w:rPr>
+        <w:rFonts w:ascii="Wingdings" w:hAnsi="Wingdings" w:hint="default"/>
+      </w:rPr>
+    </w:lvl>
+  </w:abstractNum>
+  <w:abstractNum w:abstractNumId="5" w15:restartNumberingAfterBreak="0">
     <w:nsid w:val="202021B9"/>
     <w:multiLevelType w:val="multilevel"/>
     <w:tmpl w:val="F97A65BA"/>
@@ -2043,7 +2355,7 @@
       </w:rPr>
     </w:lvl>
   </w:abstractNum>
-  <w:abstractNum w:abstractNumId="5" w15:restartNumberingAfterBreak="0">
+  <w:abstractNum w:abstractNumId="6" w15:restartNumberingAfterBreak="0">
     <w:nsid w:val="264D0794"/>
     <w:multiLevelType w:val="multilevel"/>
     <w:tmpl w:val="AF7A5E0E"/>
@@ -2192,7 +2504,7 @@
       </w:rPr>
     </w:lvl>
   </w:abstractNum>
-  <w:abstractNum w:abstractNumId="6" w15:restartNumberingAfterBreak="0">
+  <w:abstractNum w:abstractNumId="7" w15:restartNumberingAfterBreak="0">
     <w:nsid w:val="29BB20DE"/>
     <w:multiLevelType w:val="multilevel"/>
     <w:tmpl w:val="4A6C8A7C"/>
@@ -2341,7 +2653,7 @@
       </w:rPr>
     </w:lvl>
   </w:abstractNum>
-  <w:abstractNum w:abstractNumId="7" w15:restartNumberingAfterBreak="0">
+  <w:abstractNum w:abstractNumId="8" w15:restartNumberingAfterBreak="0">
     <w:nsid w:val="2D5D175E"/>
     <w:multiLevelType w:val="hybridMultilevel"/>
     <w:tmpl w:val="3A6475C0"/>
@@ -2454,7 +2766,7 @@
       </w:rPr>
     </w:lvl>
   </w:abstractNum>
-  <w:abstractNum w:abstractNumId="8" w15:restartNumberingAfterBreak="0">
+  <w:abstractNum w:abstractNumId="9" w15:restartNumberingAfterBreak="0">
     <w:nsid w:val="39DB359D"/>
     <w:multiLevelType w:val="hybridMultilevel"/>
     <w:tmpl w:val="36D87342"/>
@@ -2567,7 +2879,120 @@
       </w:rPr>
     </w:lvl>
   </w:abstractNum>
-  <w:abstractNum w:abstractNumId="9" w15:restartNumberingAfterBreak="0">
+  <w:abstractNum w:abstractNumId="10" w15:restartNumberingAfterBreak="0">
+    <w:nsid w:val="3B365919"/>
+    <w:multiLevelType w:val="hybridMultilevel"/>
+    <w:tmpl w:val="9EAE08B4"/>
+    <w:lvl w:ilvl="0" w:tplc="04070001">
+      <w:start w:val="1"/>
+      <w:numFmt w:val="bullet"/>
+      <w:lvlText w:val=""/>
+      <w:lvlJc w:val="left"/>
+      <w:pPr>
+        <w:ind w:left="720" w:hanging="360"/>
+      </w:pPr>
+      <w:rPr>
+        <w:rFonts w:ascii="Symbol" w:hAnsi="Symbol" w:hint="default"/>
+      </w:rPr>
+    </w:lvl>
+    <w:lvl w:ilvl="1" w:tplc="04070003" w:tentative="1">
+      <w:start w:val="1"/>
+      <w:numFmt w:val="bullet"/>
+      <w:lvlText w:val="o"/>
+      <w:lvlJc w:val="left"/>
+      <w:pPr>
+        <w:ind w:left="1440" w:hanging="360"/>
+      </w:pPr>
+      <w:rPr>
+        <w:rFonts w:ascii="Courier New" w:hAnsi="Courier New" w:cs="Courier New" w:hint="default"/>
+      </w:rPr>
+    </w:lvl>
+    <w:lvl w:ilvl="2" w:tplc="04070005" w:tentative="1">
+      <w:start w:val="1"/>
+      <w:numFmt w:val="bullet"/>
+      <w:lvlText w:val=""/>
+      <w:lvlJc w:val="left"/>
+      <w:pPr>
+        <w:ind w:left="2160" w:hanging="360"/>
+      </w:pPr>
+      <w:rPr>
+        <w:rFonts w:ascii="Wingdings" w:hAnsi="Wingdings" w:hint="default"/>
+      </w:rPr>
+    </w:lvl>
+    <w:lvl w:ilvl="3" w:tplc="04070001" w:tentative="1">
+      <w:start w:val="1"/>
+      <w:numFmt w:val="bullet"/>
+      <w:lvlText w:val=""/>
+      <w:lvlJc w:val="left"/>
+      <w:pPr>
+        <w:ind w:left="2880" w:hanging="360"/>
+      </w:pPr>
+      <w:rPr>
+        <w:rFonts w:ascii="Symbol" w:hAnsi="Symbol" w:hint="default"/>
+      </w:rPr>
+    </w:lvl>
+    <w:lvl w:ilvl="4" w:tplc="04070003" w:tentative="1">
+      <w:start w:val="1"/>
+      <w:numFmt w:val="bullet"/>
+      <w:lvlText w:val="o"/>
+      <w:lvlJc w:val="left"/>
+      <w:pPr>
+        <w:ind w:left="3600" w:hanging="360"/>
+      </w:pPr>
+      <w:rPr>
+        <w:rFonts w:ascii="Courier New" w:hAnsi="Courier New" w:cs="Courier New" w:hint="default"/>
+      </w:rPr>
+    </w:lvl>
+    <w:lvl w:ilvl="5" w:tplc="04070005" w:tentative="1">
+      <w:start w:val="1"/>
+      <w:numFmt w:val="bullet"/>
+      <w:lvlText w:val=""/>
+      <w:lvlJc w:val="left"/>
+      <w:pPr>
+        <w:ind w:left="4320" w:hanging="360"/>
+      </w:pPr>
+      <w:rPr>
+        <w:rFonts w:ascii="Wingdings" w:hAnsi="Wingdings" w:hint="default"/>
+      </w:rPr>
+    </w:lvl>
+    <w:lvl w:ilvl="6" w:tplc="04070001" w:tentative="1">
+      <w:start w:val="1"/>
+      <w:numFmt w:val="bullet"/>
+      <w:lvlText w:val=""/>
+      <w:lvlJc w:val="left"/>
+      <w:pPr>
+        <w:ind w:left="5040" w:hanging="360"/>
+      </w:pPr>
+      <w:rPr>
+        <w:rFonts w:ascii="Symbol" w:hAnsi="Symbol" w:hint="default"/>
+      </w:rPr>
+    </w:lvl>
+    <w:lvl w:ilvl="7" w:tplc="04070003" w:tentative="1">
+      <w:start w:val="1"/>
+      <w:numFmt w:val="bullet"/>
+      <w:lvlText w:val="o"/>
+      <w:lvlJc w:val="left"/>
+      <w:pPr>
+        <w:ind w:left="5760" w:hanging="360"/>
+      </w:pPr>
+      <w:rPr>
+        <w:rFonts w:ascii="Courier New" w:hAnsi="Courier New" w:cs="Courier New" w:hint="default"/>
+      </w:rPr>
+    </w:lvl>
+    <w:lvl w:ilvl="8" w:tplc="04070005" w:tentative="1">
+      <w:start w:val="1"/>
+      <w:numFmt w:val="bullet"/>
+      <w:lvlText w:val=""/>
+      <w:lvlJc w:val="left"/>
+      <w:pPr>
+        <w:ind w:left="6480" w:hanging="360"/>
+      </w:pPr>
+      <w:rPr>
+        <w:rFonts w:ascii="Wingdings" w:hAnsi="Wingdings" w:hint="default"/>
+      </w:rPr>
+    </w:lvl>
+  </w:abstractNum>
+  <w:abstractNum w:abstractNumId="11" w15:restartNumberingAfterBreak="0">
     <w:nsid w:val="47AF4B82"/>
     <w:multiLevelType w:val="hybridMultilevel"/>
     <w:tmpl w:val="B0A2A852"/>
@@ -2680,7 +3105,7 @@
       </w:rPr>
     </w:lvl>
   </w:abstractNum>
-  <w:abstractNum w:abstractNumId="10" w15:restartNumberingAfterBreak="0">
+  <w:abstractNum w:abstractNumId="12" w15:restartNumberingAfterBreak="0">
     <w:nsid w:val="4D9F19C8"/>
     <w:multiLevelType w:val="hybridMultilevel"/>
     <w:tmpl w:val="A0CA0684"/>
@@ -2793,7 +3218,7 @@
       </w:rPr>
     </w:lvl>
   </w:abstractNum>
-  <w:abstractNum w:abstractNumId="11" w15:restartNumberingAfterBreak="0">
+  <w:abstractNum w:abstractNumId="13" w15:restartNumberingAfterBreak="0">
     <w:nsid w:val="50C608B0"/>
     <w:multiLevelType w:val="hybridMultilevel"/>
     <w:tmpl w:val="F3ACA6E4"/>
@@ -2906,7 +3331,7 @@
       </w:rPr>
     </w:lvl>
   </w:abstractNum>
-  <w:abstractNum w:abstractNumId="12" w15:restartNumberingAfterBreak="0">
+  <w:abstractNum w:abstractNumId="14" w15:restartNumberingAfterBreak="0">
     <w:nsid w:val="5765058B"/>
     <w:multiLevelType w:val="multilevel"/>
     <w:tmpl w:val="B600A90C"/>
@@ -3055,7 +3480,7 @@
       </w:rPr>
     </w:lvl>
   </w:abstractNum>
-  <w:abstractNum w:abstractNumId="13" w15:restartNumberingAfterBreak="0">
+  <w:abstractNum w:abstractNumId="15" w15:restartNumberingAfterBreak="0">
     <w:nsid w:val="5A9D0D84"/>
     <w:multiLevelType w:val="hybridMultilevel"/>
     <w:tmpl w:val="7FCE7482"/>
@@ -3168,7 +3593,7 @@
       </w:rPr>
     </w:lvl>
   </w:abstractNum>
-  <w:abstractNum w:abstractNumId="14" w15:restartNumberingAfterBreak="0">
+  <w:abstractNum w:abstractNumId="16" w15:restartNumberingAfterBreak="0">
     <w:nsid w:val="5F9A5D55"/>
     <w:multiLevelType w:val="hybridMultilevel"/>
     <w:tmpl w:val="90B017B6"/>
@@ -3281,7 +3706,7 @@
       </w:rPr>
     </w:lvl>
   </w:abstractNum>
-  <w:abstractNum w:abstractNumId="15" w15:restartNumberingAfterBreak="0">
+  <w:abstractNum w:abstractNumId="17" w15:restartNumberingAfterBreak="0">
     <w:nsid w:val="64153C69"/>
     <w:multiLevelType w:val="hybridMultilevel"/>
     <w:tmpl w:val="8F564F5A"/>
@@ -3394,7 +3819,7 @@
       </w:rPr>
     </w:lvl>
   </w:abstractNum>
-  <w:abstractNum w:abstractNumId="16" w15:restartNumberingAfterBreak="0">
+  <w:abstractNum w:abstractNumId="18" w15:restartNumberingAfterBreak="0">
     <w:nsid w:val="68ED14F1"/>
     <w:multiLevelType w:val="hybridMultilevel"/>
     <w:tmpl w:val="13F05ABC"/>
@@ -3480,7 +3905,7 @@
       </w:pPr>
     </w:lvl>
   </w:abstractNum>
-  <w:abstractNum w:abstractNumId="17" w15:restartNumberingAfterBreak="0">
+  <w:abstractNum w:abstractNumId="19" w15:restartNumberingAfterBreak="0">
     <w:nsid w:val="6ADC4259"/>
     <w:multiLevelType w:val="hybridMultilevel"/>
     <w:tmpl w:val="18BE815C"/>
@@ -3593,7 +4018,7 @@
       </w:rPr>
     </w:lvl>
   </w:abstractNum>
-  <w:abstractNum w:abstractNumId="18" w15:restartNumberingAfterBreak="0">
+  <w:abstractNum w:abstractNumId="20" w15:restartNumberingAfterBreak="0">
     <w:nsid w:val="6C926C54"/>
     <w:multiLevelType w:val="hybridMultilevel"/>
     <w:tmpl w:val="5450D5FA"/>
@@ -3679,7 +4104,7 @@
       </w:pPr>
     </w:lvl>
   </w:abstractNum>
-  <w:abstractNum w:abstractNumId="19" w15:restartNumberingAfterBreak="0">
+  <w:abstractNum w:abstractNumId="21" w15:restartNumberingAfterBreak="0">
     <w:nsid w:val="6DB62598"/>
     <w:multiLevelType w:val="multilevel"/>
     <w:tmpl w:val="DD0CA18E"/>
@@ -3828,7 +4253,7 @@
       </w:rPr>
     </w:lvl>
   </w:abstractNum>
-  <w:abstractNum w:abstractNumId="20" w15:restartNumberingAfterBreak="0">
+  <w:abstractNum w:abstractNumId="22" w15:restartNumberingAfterBreak="0">
     <w:nsid w:val="6EEF1A42"/>
     <w:multiLevelType w:val="multilevel"/>
     <w:tmpl w:val="0F4E9904"/>
@@ -3977,7 +4402,7 @@
       </w:rPr>
     </w:lvl>
   </w:abstractNum>
-  <w:abstractNum w:abstractNumId="21" w15:restartNumberingAfterBreak="0">
+  <w:abstractNum w:abstractNumId="23" w15:restartNumberingAfterBreak="0">
     <w:nsid w:val="6F090303"/>
     <w:multiLevelType w:val="hybridMultilevel"/>
     <w:tmpl w:val="83D4C2C2"/>
@@ -4090,7 +4515,7 @@
       </w:rPr>
     </w:lvl>
   </w:abstractNum>
-  <w:abstractNum w:abstractNumId="22" w15:restartNumberingAfterBreak="0">
+  <w:abstractNum w:abstractNumId="24" w15:restartNumberingAfterBreak="0">
     <w:nsid w:val="73541C30"/>
     <w:multiLevelType w:val="hybridMultilevel"/>
     <w:tmpl w:val="232495F2"/>
@@ -4203,7 +4628,7 @@
       </w:rPr>
     </w:lvl>
   </w:abstractNum>
-  <w:abstractNum w:abstractNumId="23" w15:restartNumberingAfterBreak="0">
+  <w:abstractNum w:abstractNumId="25" w15:restartNumberingAfterBreak="0">
     <w:nsid w:val="76C94851"/>
     <w:multiLevelType w:val="hybridMultilevel"/>
     <w:tmpl w:val="1BDC1592"/>
@@ -4289,7 +4714,7 @@
       </w:pPr>
     </w:lvl>
   </w:abstractNum>
-  <w:abstractNum w:abstractNumId="24" w15:restartNumberingAfterBreak="0">
+  <w:abstractNum w:abstractNumId="26" w15:restartNumberingAfterBreak="0">
     <w:nsid w:val="78D55D18"/>
     <w:multiLevelType w:val="hybridMultilevel"/>
     <w:tmpl w:val="58F4DF4E"/>
@@ -4402,7 +4827,7 @@
       </w:rPr>
     </w:lvl>
   </w:abstractNum>
-  <w:abstractNum w:abstractNumId="25" w15:restartNumberingAfterBreak="0">
+  <w:abstractNum w:abstractNumId="27" w15:restartNumberingAfterBreak="0">
     <w:nsid w:val="78EF4C3E"/>
     <w:multiLevelType w:val="hybridMultilevel"/>
     <w:tmpl w:val="41002DD0"/>
@@ -4488,7 +4913,7 @@
       </w:pPr>
     </w:lvl>
   </w:abstractNum>
-  <w:abstractNum w:abstractNumId="26" w15:restartNumberingAfterBreak="0">
+  <w:abstractNum w:abstractNumId="28" w15:restartNumberingAfterBreak="0">
     <w:nsid w:val="7A625DA9"/>
     <w:multiLevelType w:val="hybridMultilevel"/>
     <w:tmpl w:val="D14267D0"/>
@@ -4575,85 +5000,91 @@
     </w:lvl>
   </w:abstractNum>
   <w:num w:numId="1">
+    <w:abstractNumId w:val="7"/>
+  </w:num>
+  <w:num w:numId="2">
     <w:abstractNumId w:val="6"/>
   </w:num>
-  <w:num w:numId="2">
+  <w:num w:numId="3">
+    <w:abstractNumId w:val="22"/>
+  </w:num>
+  <w:num w:numId="4">
+    <w:abstractNumId w:val="14"/>
+  </w:num>
+  <w:num w:numId="5">
+    <w:abstractNumId w:val="21"/>
+  </w:num>
+  <w:num w:numId="6">
     <w:abstractNumId w:val="5"/>
   </w:num>
-  <w:num w:numId="3">
-    <w:abstractNumId w:val="20"/>
-  </w:num>
-  <w:num w:numId="4">
-    <w:abstractNumId w:val="12"/>
-  </w:num>
-  <w:num w:numId="5">
-    <w:abstractNumId w:val="19"/>
-  </w:num>
-  <w:num w:numId="6">
-    <w:abstractNumId w:val="4"/>
-  </w:num>
   <w:num w:numId="7">
-    <w:abstractNumId w:val="8"/>
+    <w:abstractNumId w:val="9"/>
   </w:num>
   <w:num w:numId="8">
-    <w:abstractNumId w:val="13"/>
+    <w:abstractNumId w:val="15"/>
   </w:num>
   <w:num w:numId="9">
-    <w:abstractNumId w:val="9"/>
+    <w:abstractNumId w:val="11"/>
   </w:num>
   <w:num w:numId="10">
-    <w:abstractNumId w:val="7"/>
+    <w:abstractNumId w:val="8"/>
   </w:num>
   <w:num w:numId="11">
     <w:abstractNumId w:val="3"/>
   </w:num>
   <w:num w:numId="12">
-    <w:abstractNumId w:val="24"/>
+    <w:abstractNumId w:val="26"/>
   </w:num>
   <w:num w:numId="13">
+    <w:abstractNumId w:val="27"/>
+  </w:num>
+  <w:num w:numId="14">
     <w:abstractNumId w:val="25"/>
   </w:num>
-  <w:num w:numId="14">
-    <w:abstractNumId w:val="23"/>
-  </w:num>
   <w:num w:numId="15">
-    <w:abstractNumId w:val="16"/>
+    <w:abstractNumId w:val="18"/>
   </w:num>
   <w:num w:numId="16">
     <w:abstractNumId w:val="2"/>
   </w:num>
   <w:num w:numId="17">
-    <w:abstractNumId w:val="26"/>
+    <w:abstractNumId w:val="28"/>
   </w:num>
   <w:num w:numId="18">
     <w:abstractNumId w:val="1"/>
   </w:num>
   <w:num w:numId="19">
-    <w:abstractNumId w:val="22"/>
+    <w:abstractNumId w:val="24"/>
   </w:num>
   <w:num w:numId="20">
     <w:abstractNumId w:val="0"/>
   </w:num>
   <w:num w:numId="21">
-    <w:abstractNumId w:val="11"/>
+    <w:abstractNumId w:val="13"/>
   </w:num>
   <w:num w:numId="22">
+    <w:abstractNumId w:val="19"/>
+  </w:num>
+  <w:num w:numId="23">
+    <w:abstractNumId w:val="12"/>
+  </w:num>
+  <w:num w:numId="24">
     <w:abstractNumId w:val="17"/>
   </w:num>
-  <w:num w:numId="23">
-    <w:abstractNumId w:val="10"/>
-  </w:num>
-  <w:num w:numId="24">
-    <w:abstractNumId w:val="15"/>
-  </w:num>
   <w:num w:numId="25">
-    <w:abstractNumId w:val="21"/>
+    <w:abstractNumId w:val="23"/>
   </w:num>
   <w:num w:numId="26">
-    <w:abstractNumId w:val="14"/>
+    <w:abstractNumId w:val="16"/>
   </w:num>
   <w:num w:numId="27">
-    <w:abstractNumId w:val="18"/>
+    <w:abstractNumId w:val="20"/>
+  </w:num>
+  <w:num w:numId="28">
+    <w:abstractNumId w:val="4"/>
+  </w:num>
+  <w:num w:numId="29">
+    <w:abstractNumId w:val="10"/>
   </w:num>
 </w:numbering>
 </file>
@@ -5217,6 +5648,15 @@
     <w:uiPriority w:val="99"/>
     <w:rsid w:val="00162E6D"/>
   </w:style>
+  <w:style w:type="paragraph" w:styleId="KeinLeerraum">
+    <w:name w:val="No Spacing"/>
+    <w:uiPriority w:val="1"/>
+    <w:qFormat/>
+    <w:rsid w:val="00A1771B"/>
+    <w:pPr>
+      <w:spacing w:after="0" w:line="240" w:lineRule="auto"/>
+    </w:pPr>
+  </w:style>
 </w:styles>
 </file>
 

</xml_diff>

<commit_message>
Updated non functioanl specs
</commit_message>
<xml_diff>
--- a/documentation/milestone2/05_nonfunctionalspecs_v2.docx
+++ b/documentation/milestone2/05_nonfunctionalspecs_v2.docx
@@ -470,6 +470,30 @@
     </w:p>
     <w:p>
       <w:pPr>
+        <w:pStyle w:val="berschrift2"/>
+        <w:rPr>
+          <w:rFonts w:asciiTheme="minorHAnsi" w:hAnsiTheme="minorHAnsi" w:cstheme="minorHAnsi"/>
+          <w:b/>
+          <w:color w:val="auto"/>
+          <w:sz w:val="22"/>
+          <w:szCs w:val="22"/>
+          <w:lang w:val="en-US"/>
+        </w:rPr>
+      </w:pPr>
+      <w:r>
+        <w:rPr>
+          <w:rFonts w:asciiTheme="minorHAnsi" w:hAnsiTheme="minorHAnsi" w:cstheme="minorHAnsi"/>
+          <w:b/>
+          <w:color w:val="auto"/>
+          <w:sz w:val="22"/>
+          <w:szCs w:val="22"/>
+          <w:lang w:val="en-US"/>
+        </w:rPr>
+        <w:t>Development Tooling</w:t>
+      </w:r>
+    </w:p>
+    <w:p>
+      <w:pPr>
         <w:pStyle w:val="Listenabsatz"/>
         <w:numPr>
           <w:ilvl w:val="0"/>
@@ -483,34 +507,358 @@
         <w:rPr>
           <w:lang w:val="en-US"/>
         </w:rPr>
-        <w:t xml:space="preserve">Requested web pages and content shall be </w:t>
-      </w:r>
-      <w:r>
-        <w:rPr>
-          <w:lang w:val="en-US"/>
-        </w:rPr>
-        <w:t xml:space="preserve">displayed </w:t>
-      </w:r>
-      <w:r>
-        <w:rPr>
-          <w:lang w:val="en-US"/>
-        </w:rPr>
-        <w:t>in under 3s.</w:t>
+        <w:t>Application shall be developed</w:t>
+      </w:r>
+      <w:r>
+        <w:rPr>
+          <w:lang w:val="en-US"/>
+        </w:rPr>
+        <w:t xml:space="preserve"> using class provided LAM stack.</w:t>
       </w:r>
     </w:p>
     <w:p>
       <w:pPr>
+        <w:pStyle w:val="Listenabsatz"/>
+        <w:numPr>
+          <w:ilvl w:val="0"/>
+          <w:numId w:val="20"/>
+        </w:numPr>
+        <w:rPr>
+          <w:lang w:val="en-US"/>
+        </w:rPr>
+      </w:pPr>
+      <w:r>
+        <w:rPr>
+          <w:lang w:val="en-US"/>
+        </w:rPr>
+        <w:t>Application shall be developed using pre-approved set of SW development and collaborative tools provided in the class. Any other tools or frameworks shall be explici</w:t>
+      </w:r>
+      <w:r>
+        <w:rPr>
+          <w:lang w:val="en-US"/>
+        </w:rPr>
+        <w:t>tly approved by Prof. Todtenhö</w:t>
+      </w:r>
+      <w:r>
+        <w:rPr>
+          <w:lang w:val="en-US"/>
+        </w:rPr>
+        <w:t>fer on a case by case basis.</w:t>
+      </w:r>
+    </w:p>
+    <w:p>
+      <w:pPr>
+        <w:pStyle w:val="Listenabsatz"/>
+        <w:numPr>
+          <w:ilvl w:val="0"/>
+          <w:numId w:val="20"/>
+        </w:numPr>
+        <w:rPr>
+          <w:lang w:val="en-US"/>
+        </w:rPr>
+      </w:pPr>
+      <w:r>
+        <w:rPr>
+          <w:lang w:val="en-US"/>
+        </w:rPr>
+        <w:t>Modern SE processes and practices shall be used as specified in the class, including collaborative and continuous SW development, and only the tools and practices approved by instructors.</w:t>
+      </w:r>
+    </w:p>
+    <w:p>
+      <w:pPr>
+        <w:pStyle w:val="KeinLeerraum"/>
+        <w:rPr>
+          <w:b/>
+          <w:lang w:val="en-US"/>
+        </w:rPr>
+      </w:pPr>
+      <w:r>
+        <w:rPr>
+          <w:b/>
+          <w:lang w:val="en-US"/>
+        </w:rPr>
+        <w:t>File Upload</w:t>
+      </w:r>
+    </w:p>
+    <w:p>
+      <w:pPr>
+        <w:pStyle w:val="Listenabsatz"/>
+        <w:numPr>
+          <w:ilvl w:val="0"/>
+          <w:numId w:val="20"/>
+        </w:numPr>
+        <w:rPr>
+          <w:lang w:val="en-AU"/>
+        </w:rPr>
+      </w:pPr>
+      <w:r>
+        <w:rPr>
+          <w:lang w:val="en-AU"/>
+        </w:rPr>
+        <w:t>To prevent the server from a user’s spam, an image size</w:t>
+      </w:r>
+      <w:r>
+        <w:rPr>
+          <w:lang w:val="en-AU"/>
+        </w:rPr>
+        <w:t xml:space="preserve"> is</w:t>
+      </w:r>
+      <w:r>
+        <w:rPr>
+          <w:lang w:val="en-AU"/>
+        </w:rPr>
+        <w:t xml:space="preserve"> limit of 5MB per file</w:t>
+      </w:r>
+      <w:r>
+        <w:rPr>
+          <w:lang w:val="en-AU"/>
+        </w:rPr>
+        <w:t xml:space="preserve"> and a </w:t>
+      </w:r>
+      <w:r>
+        <w:rPr>
+          <w:lang w:val="en-AU"/>
+        </w:rPr>
+        <w:t>video size</w:t>
+      </w:r>
+      <w:r>
+        <w:rPr>
+          <w:lang w:val="en-AU"/>
+        </w:rPr>
+        <w:t xml:space="preserve"> limit of 30MB. </w:t>
+      </w:r>
+    </w:p>
+    <w:p>
+      <w:pPr>
+        <w:pStyle w:val="Listenabsatz"/>
+        <w:numPr>
+          <w:ilvl w:val="0"/>
+          <w:numId w:val="20"/>
+        </w:numPr>
+        <w:rPr>
+          <w:lang w:val="en-AU"/>
+        </w:rPr>
+      </w:pPr>
+      <w:r>
+        <w:rPr>
+          <w:lang w:val="en-AU"/>
+        </w:rPr>
+        <w:t>A single flat offer is only al</w:t>
+      </w:r>
+      <w:r>
+        <w:rPr>
+          <w:lang w:val="en-AU"/>
+        </w:rPr>
+        <w:t>lowed to con</w:t>
+      </w:r>
+      <w:r>
+        <w:rPr>
+          <w:lang w:val="en-AU"/>
+        </w:rPr>
+        <w:t>tain up to 7 images und 1 videos</w:t>
+      </w:r>
+      <w:r>
+        <w:rPr>
+          <w:lang w:val="en-AU"/>
+        </w:rPr>
+        <w:t>.</w:t>
+      </w:r>
+      <w:bookmarkStart w:id="0" w:name="_GoBack"/>
+      <w:bookmarkEnd w:id="0"/>
+    </w:p>
+    <w:p>
+      <w:pPr>
+        <w:pStyle w:val="Listenabsatz"/>
+        <w:numPr>
+          <w:ilvl w:val="0"/>
+          <w:numId w:val="20"/>
+        </w:numPr>
+        <w:rPr>
+          <w:lang w:val="en-AU"/>
+        </w:rPr>
+      </w:pPr>
+      <w:r>
+        <w:rPr>
+          <w:lang w:val="en-AU"/>
+        </w:rPr>
+        <w:t>A review for a flat offer shall contain only a single image.</w:t>
+      </w:r>
+      <w:r>
+        <w:rPr>
+          <w:lang w:val="en-AU"/>
+        </w:rPr>
+        <w:br w:type="page"/>
+      </w:r>
+    </w:p>
+    <w:p>
+      <w:pPr>
         <w:pStyle w:val="berschrift2"/>
+      </w:pPr>
+      <w:r>
         <w:rPr>
           <w:rFonts w:asciiTheme="minorHAnsi" w:hAnsiTheme="minorHAnsi" w:cstheme="minorHAnsi"/>
           <w:b/>
           <w:color w:val="auto"/>
           <w:sz w:val="22"/>
           <w:szCs w:val="22"/>
-          <w:lang w:val="en-US"/>
-        </w:rPr>
-      </w:pPr>
-      <w:r>
+        </w:rPr>
+        <w:lastRenderedPageBreak/>
+        <w:t>Security</w:t>
+      </w:r>
+    </w:p>
+    <w:p>
+      <w:pPr>
+        <w:pStyle w:val="Listenabsatz"/>
+        <w:numPr>
+          <w:ilvl w:val="0"/>
+          <w:numId w:val="20"/>
+        </w:numPr>
+        <w:rPr>
+          <w:lang w:val="en-US"/>
+        </w:rPr>
+      </w:pPr>
+      <w:r>
+        <w:rPr>
+          <w:lang w:val="en-US"/>
+        </w:rPr>
+        <w:t xml:space="preserve">Privacy of users shall be protected and all privacy policies will be appropriately communicated to the users. </w:t>
+      </w:r>
+    </w:p>
+    <w:p>
+      <w:pPr>
+        <w:pStyle w:val="Listenabsatz"/>
+        <w:numPr>
+          <w:ilvl w:val="0"/>
+          <w:numId w:val="20"/>
+        </w:numPr>
+        <w:rPr>
+          <w:lang w:val="en-US"/>
+        </w:rPr>
+      </w:pPr>
+      <w:r>
+        <w:rPr>
+          <w:lang w:val="en-US"/>
+        </w:rPr>
+        <w:t>User account passwords shall be saved in the database as hash values.</w:t>
+      </w:r>
+    </w:p>
+    <w:p>
+      <w:pPr>
+        <w:pStyle w:val="Listenabsatz"/>
+        <w:numPr>
+          <w:ilvl w:val="0"/>
+          <w:numId w:val="20"/>
+        </w:numPr>
+        <w:rPr>
+          <w:lang w:val="en-US"/>
+        </w:rPr>
+      </w:pPr>
+      <w:r>
+        <w:rPr>
+          <w:lang w:val="en-US"/>
+        </w:rPr>
+        <w:t xml:space="preserve">Messaging between users shall be done only by class approved methods to avoid issues of security with e-mail services. </w:t>
+      </w:r>
+    </w:p>
+    <w:p>
+      <w:pPr>
+        <w:pStyle w:val="Listenabsatz"/>
+        <w:numPr>
+          <w:ilvl w:val="0"/>
+          <w:numId w:val="20"/>
+        </w:numPr>
+        <w:rPr>
+          <w:lang w:val="en-US"/>
+        </w:rPr>
+      </w:pPr>
+      <w:r>
+        <w:rPr>
+          <w:lang w:val="en-US"/>
+        </w:rPr>
+        <w:t>Site security: basic best practices shall be applied (as covered in the class).</w:t>
+      </w:r>
+    </w:p>
+    <w:p>
+      <w:pPr>
+        <w:pStyle w:val="Listenabsatz"/>
+        <w:numPr>
+          <w:ilvl w:val="0"/>
+          <w:numId w:val="20"/>
+        </w:numPr>
+        <w:rPr>
+          <w:lang w:val="en-US"/>
+        </w:rPr>
+      </w:pPr>
+      <w:r>
+        <w:rPr>
+          <w:lang w:val="en-US"/>
+        </w:rPr>
+        <w:t>The communication between</w:t>
+      </w:r>
+      <w:r>
+        <w:rPr>
+          <w:lang w:val="en-US"/>
+        </w:rPr>
+        <w:t xml:space="preserve"> the</w:t>
+      </w:r>
+      <w:r>
+        <w:rPr>
+          <w:lang w:val="en-US"/>
+        </w:rPr>
+        <w:t xml:space="preserve"> client </w:t>
+      </w:r>
+      <w:r>
+        <w:rPr>
+          <w:lang w:val="en-US"/>
+        </w:rPr>
+        <w:t xml:space="preserve">application </w:t>
+      </w:r>
+      <w:r>
+        <w:rPr>
+          <w:lang w:val="en-US"/>
+        </w:rPr>
+        <w:t xml:space="preserve">(browser) and </w:t>
+      </w:r>
+      <w:r>
+        <w:rPr>
+          <w:lang w:val="en-US"/>
+        </w:rPr>
+        <w:t xml:space="preserve">the </w:t>
+      </w:r>
+      <w:r>
+        <w:rPr>
+          <w:lang w:val="en-US"/>
+        </w:rPr>
+        <w:t xml:space="preserve">server </w:t>
+      </w:r>
+      <w:r>
+        <w:rPr>
+          <w:lang w:val="en-US"/>
+        </w:rPr>
+        <w:t xml:space="preserve">application </w:t>
+      </w:r>
+      <w:r>
+        <w:rPr>
+          <w:lang w:val="en-US"/>
+        </w:rPr>
+        <w:t xml:space="preserve">shall be </w:t>
+      </w:r>
+      <w:r>
+        <w:rPr>
+          <w:lang w:val="en-US"/>
+        </w:rPr>
+        <w:t>run over HTTPS</w:t>
+      </w:r>
+      <w:r>
+        <w:rPr>
+          <w:lang w:val="en-US"/>
+        </w:rPr>
+        <w:t>.</w:t>
+      </w:r>
+    </w:p>
+    <w:p>
+      <w:pPr>
+        <w:pStyle w:val="berschrift2"/>
         <w:rPr>
           <w:rFonts w:asciiTheme="minorHAnsi" w:hAnsiTheme="minorHAnsi" w:cstheme="minorHAnsi"/>
           <w:b/>
@@ -519,7 +867,17 @@
           <w:szCs w:val="22"/>
           <w:lang w:val="en-US"/>
         </w:rPr>
-        <w:t>Development Tooling</w:t>
+      </w:pPr>
+      <w:r>
+        <w:rPr>
+          <w:rFonts w:asciiTheme="minorHAnsi" w:hAnsiTheme="minorHAnsi" w:cstheme="minorHAnsi"/>
+          <w:b/>
+          <w:color w:val="auto"/>
+          <w:sz w:val="22"/>
+          <w:szCs w:val="22"/>
+          <w:lang w:val="en-US"/>
+        </w:rPr>
+        <w:t>Permission Concept</w:t>
       </w:r>
     </w:p>
     <w:p>
@@ -537,7 +895,127 @@
         <w:rPr>
           <w:lang w:val="en-US"/>
         </w:rPr>
-        <w:t xml:space="preserve">Application shall be developed using class provided LAM stack </w:t>
+        <w:t>An u</w:t>
+      </w:r>
+      <w:r>
+        <w:rPr>
+          <w:lang w:val="en-US"/>
+        </w:rPr>
+        <w:t xml:space="preserve">nregistered user shall be </w:t>
+      </w:r>
+      <w:r>
+        <w:rPr>
+          <w:lang w:val="en-US"/>
+        </w:rPr>
+        <w:t>having</w:t>
+      </w:r>
+      <w:r>
+        <w:rPr>
+          <w:lang w:val="en-US"/>
+        </w:rPr>
+        <w:t xml:space="preserve"> the permission to …</w:t>
+      </w:r>
+    </w:p>
+    <w:p>
+      <w:pPr>
+        <w:pStyle w:val="Listenabsatz"/>
+        <w:numPr>
+          <w:ilvl w:val="1"/>
+          <w:numId w:val="27"/>
+        </w:numPr>
+        <w:rPr>
+          <w:lang w:val="en-US"/>
+        </w:rPr>
+      </w:pPr>
+      <w:r>
+        <w:rPr>
+          <w:lang w:val="en-US"/>
+        </w:rPr>
+        <w:t xml:space="preserve">sing </w:t>
+      </w:r>
+      <w:r>
+        <w:rPr>
+          <w:lang w:val="en-US"/>
+        </w:rPr>
+        <w:t>up</w:t>
+      </w:r>
+    </w:p>
+    <w:p>
+      <w:pPr>
+        <w:pStyle w:val="Listenabsatz"/>
+        <w:numPr>
+          <w:ilvl w:val="1"/>
+          <w:numId w:val="27"/>
+        </w:numPr>
+        <w:rPr>
+          <w:lang w:val="en-US"/>
+        </w:rPr>
+      </w:pPr>
+      <w:r>
+        <w:rPr>
+          <w:lang w:val="en-US"/>
+        </w:rPr>
+        <w:t>filter</w:t>
+      </w:r>
+      <w:r>
+        <w:rPr>
+          <w:lang w:val="en-US"/>
+        </w:rPr>
+        <w:t xml:space="preserve"> and browse for</w:t>
+      </w:r>
+      <w:r>
+        <w:rPr>
+          <w:lang w:val="en-US"/>
+        </w:rPr>
+        <w:t xml:space="preserve"> flat</w:t>
+      </w:r>
+      <w:r>
+        <w:rPr>
+          <w:lang w:val="en-US"/>
+        </w:rPr>
+        <w:t xml:space="preserve"> offers</w:t>
+      </w:r>
+    </w:p>
+    <w:p>
+      <w:pPr>
+        <w:pStyle w:val="Listenabsatz"/>
+        <w:numPr>
+          <w:ilvl w:val="1"/>
+          <w:numId w:val="27"/>
+        </w:numPr>
+        <w:rPr>
+          <w:lang w:val="en-US"/>
+        </w:rPr>
+      </w:pPr>
+      <w:r>
+        <w:rPr>
+          <w:lang w:val="en-US"/>
+        </w:rPr>
+        <w:t xml:space="preserve">see primary details </w:t>
+      </w:r>
+      <w:r>
+        <w:rPr>
+          <w:lang w:val="en-US"/>
+        </w:rPr>
+        <w:t>to</w:t>
+      </w:r>
+      <w:r>
+        <w:rPr>
+          <w:lang w:val="en-US"/>
+        </w:rPr>
+        <w:t xml:space="preserve"> a </w:t>
+      </w:r>
+      <w:r>
+        <w:rPr>
+          <w:lang w:val="en-US"/>
+        </w:rPr>
+        <w:t xml:space="preserve">flat </w:t>
+      </w:r>
+      <w:r>
+        <w:rPr>
+          <w:lang w:val="en-US"/>
+        </w:rPr>
+        <w:t>offer</w:t>
       </w:r>
     </w:p>
     <w:p>
@@ -555,389 +1033,91 @@
         <w:rPr>
           <w:lang w:val="en-US"/>
         </w:rPr>
-        <w:t>Application shall be developed using pre-approved set of SW development and collaborative tools provided in the class. Any other tools or frameworks shall be explici</w:t>
-      </w:r>
-      <w:r>
-        <w:rPr>
-          <w:lang w:val="en-US"/>
-        </w:rPr>
-        <w:t>tly approved by Prof. Todtenhö</w:t>
-      </w:r>
-      <w:r>
-        <w:rPr>
-          <w:lang w:val="en-US"/>
-        </w:rPr>
-        <w:t>fer on a case by case basis.</w:t>
-      </w:r>
-    </w:p>
-    <w:p>
-      <w:pPr>
-        <w:pStyle w:val="Listenabsatz"/>
-        <w:numPr>
-          <w:ilvl w:val="0"/>
-          <w:numId w:val="20"/>
-        </w:numPr>
-        <w:rPr>
-          <w:lang w:val="en-US"/>
-        </w:rPr>
-      </w:pPr>
-      <w:r>
-        <w:rPr>
-          <w:lang w:val="en-US"/>
-        </w:rPr>
-        <w:t>Modern SE processes and practices shall be used as specified in the class, including collaborative and continuous SW development, and only the tools and practices approved by instructors.</w:t>
-      </w:r>
-    </w:p>
-    <w:p>
-      <w:pPr>
-        <w:pStyle w:val="KeinLeerraum"/>
-        <w:rPr>
-          <w:b/>
-          <w:lang w:val="en-US"/>
-        </w:rPr>
-      </w:pPr>
-      <w:r>
-        <w:rPr>
-          <w:b/>
-          <w:lang w:val="en-US"/>
-        </w:rPr>
-        <w:t>File Upload</w:t>
-      </w:r>
-    </w:p>
-    <w:p>
-      <w:pPr>
-        <w:pStyle w:val="Listenabsatz"/>
-        <w:numPr>
-          <w:ilvl w:val="0"/>
-          <w:numId w:val="29"/>
-        </w:numPr>
-        <w:rPr>
-          <w:b/>
-          <w:lang w:val="en-AU"/>
-        </w:rPr>
-      </w:pPr>
-      <w:r>
-        <w:rPr>
-          <w:lang w:val="en-AU"/>
-        </w:rPr>
-        <w:t xml:space="preserve">To prevent the server from a user’s spam, an </w:t>
-      </w:r>
-      <w:r>
-        <w:rPr>
-          <w:lang w:val="en-AU"/>
-        </w:rPr>
-        <w:t>image size</w:t>
-      </w:r>
-      <w:r>
-        <w:rPr>
-          <w:lang w:val="en-AU"/>
-        </w:rPr>
-        <w:t xml:space="preserve"> is</w:t>
-      </w:r>
-      <w:r>
-        <w:rPr>
-          <w:lang w:val="en-AU"/>
-        </w:rPr>
-        <w:t xml:space="preserve"> limit of 5MB per file</w:t>
-      </w:r>
-      <w:r>
-        <w:rPr>
-          <w:lang w:val="en-AU"/>
-        </w:rPr>
-        <w:t xml:space="preserve"> and a </w:t>
-      </w:r>
-      <w:r>
-        <w:rPr>
-          <w:lang w:val="en-AU"/>
-        </w:rPr>
-        <w:t>video size</w:t>
-      </w:r>
-      <w:bookmarkStart w:id="0" w:name="_GoBack"/>
-      <w:bookmarkEnd w:id="0"/>
-      <w:r>
-        <w:rPr>
-          <w:lang w:val="en-AU"/>
-        </w:rPr>
-        <w:t xml:space="preserve"> limit of 30MB. </w:t>
-      </w:r>
-    </w:p>
-    <w:p>
-      <w:pPr>
-        <w:pStyle w:val="Listenabsatz"/>
-        <w:numPr>
-          <w:ilvl w:val="0"/>
-          <w:numId w:val="29"/>
-        </w:numPr>
-        <w:rPr>
-          <w:b/>
-          <w:lang w:val="en-AU"/>
-        </w:rPr>
-      </w:pPr>
-      <w:r>
-        <w:rPr>
-          <w:lang w:val="en-AU"/>
-        </w:rPr>
-        <w:t>A single flat offer is only al</w:t>
-      </w:r>
-      <w:r>
-        <w:rPr>
-          <w:lang w:val="en-AU"/>
-        </w:rPr>
-        <w:t>lowed to contain up to 7 images und 1 video.</w:t>
-      </w:r>
-    </w:p>
-    <w:p>
-      <w:pPr>
-        <w:rPr>
-          <w:lang w:val="en-US"/>
-        </w:rPr>
-      </w:pPr>
-    </w:p>
-    <w:p>
-      <w:pPr>
-        <w:rPr>
-          <w:rFonts w:asciiTheme="majorHAnsi" w:eastAsiaTheme="majorEastAsia" w:hAnsiTheme="majorHAnsi" w:cstheme="majorBidi"/>
-          <w:color w:val="2E74B5" w:themeColor="accent1" w:themeShade="BF"/>
-          <w:sz w:val="26"/>
-          <w:szCs w:val="26"/>
-          <w:lang w:val="en-US"/>
-        </w:rPr>
-      </w:pPr>
-      <w:r>
-        <w:rPr>
-          <w:lang w:val="en-US"/>
-        </w:rPr>
-        <w:br w:type="page"/>
-      </w:r>
-    </w:p>
-    <w:p>
-      <w:pPr>
-        <w:pStyle w:val="berschrift2"/>
-        <w:rPr>
-          <w:lang w:val="en-US"/>
-        </w:rPr>
-      </w:pPr>
-      <w:r>
-        <w:rPr>
-          <w:rFonts w:asciiTheme="minorHAnsi" w:hAnsiTheme="minorHAnsi" w:cstheme="minorHAnsi"/>
-          <w:b/>
-          <w:color w:val="auto"/>
-          <w:sz w:val="22"/>
-          <w:szCs w:val="22"/>
-          <w:lang w:val="en-US"/>
-        </w:rPr>
-        <w:lastRenderedPageBreak/>
-        <w:t>Security</w:t>
-      </w:r>
-    </w:p>
-    <w:p>
-      <w:pPr>
-        <w:pStyle w:val="Listenabsatz"/>
-        <w:numPr>
-          <w:ilvl w:val="0"/>
-          <w:numId w:val="20"/>
-        </w:numPr>
-        <w:rPr>
-          <w:lang w:val="en-US"/>
-        </w:rPr>
-      </w:pPr>
-      <w:r>
-        <w:rPr>
-          <w:lang w:val="en-US"/>
-        </w:rPr>
-        <w:t xml:space="preserve">Privacy of users shall be protected and all privacy policies will be appropriately communicated to the users. </w:t>
-      </w:r>
-    </w:p>
-    <w:p>
-      <w:pPr>
-        <w:pStyle w:val="Listenabsatz"/>
-        <w:numPr>
-          <w:ilvl w:val="0"/>
-          <w:numId w:val="20"/>
-        </w:numPr>
-        <w:rPr>
-          <w:lang w:val="en-US"/>
-        </w:rPr>
-      </w:pPr>
-      <w:r>
-        <w:rPr>
-          <w:lang w:val="en-US"/>
-        </w:rPr>
-        <w:t>User account passwords shall be saved in the database as hash values.</w:t>
-      </w:r>
-    </w:p>
-    <w:p>
-      <w:pPr>
-        <w:pStyle w:val="Listenabsatz"/>
-        <w:numPr>
-          <w:ilvl w:val="0"/>
-          <w:numId w:val="20"/>
-        </w:numPr>
-        <w:rPr>
-          <w:lang w:val="en-US"/>
-        </w:rPr>
-      </w:pPr>
-      <w:r>
-        <w:rPr>
-          <w:lang w:val="en-US"/>
-        </w:rPr>
-        <w:t xml:space="preserve">Messaging between users shall be done only by class approved methods to avoid issues of security with e-mail services. </w:t>
-      </w:r>
-    </w:p>
-    <w:p>
-      <w:pPr>
-        <w:pStyle w:val="Listenabsatz"/>
-        <w:numPr>
-          <w:ilvl w:val="0"/>
-          <w:numId w:val="20"/>
-        </w:numPr>
-        <w:rPr>
-          <w:lang w:val="en-US"/>
-        </w:rPr>
-      </w:pPr>
-      <w:r>
-        <w:rPr>
-          <w:lang w:val="en-US"/>
-        </w:rPr>
-        <w:t>Site security: basic best practices shall be applied (as covered in the class).</w:t>
-      </w:r>
-    </w:p>
-    <w:p>
-      <w:pPr>
-        <w:pStyle w:val="Listenabsatz"/>
-        <w:numPr>
-          <w:ilvl w:val="0"/>
-          <w:numId w:val="20"/>
-        </w:numPr>
-        <w:rPr>
-          <w:lang w:val="en-US"/>
-        </w:rPr>
-      </w:pPr>
-      <w:r>
-        <w:rPr>
-          <w:lang w:val="en-US"/>
-        </w:rPr>
-        <w:t>The communication between</w:t>
-      </w:r>
-      <w:r>
-        <w:rPr>
-          <w:lang w:val="en-US"/>
-        </w:rPr>
-        <w:t xml:space="preserve"> the</w:t>
-      </w:r>
-      <w:r>
-        <w:rPr>
-          <w:lang w:val="en-US"/>
-        </w:rPr>
-        <w:t xml:space="preserve"> client </w:t>
-      </w:r>
-      <w:r>
-        <w:rPr>
-          <w:lang w:val="en-US"/>
-        </w:rPr>
-        <w:t xml:space="preserve">application </w:t>
-      </w:r>
-      <w:r>
-        <w:rPr>
-          <w:lang w:val="en-US"/>
-        </w:rPr>
-        <w:t xml:space="preserve">(browser) and </w:t>
-      </w:r>
-      <w:r>
-        <w:rPr>
-          <w:lang w:val="en-US"/>
-        </w:rPr>
-        <w:t xml:space="preserve">the </w:t>
-      </w:r>
-      <w:r>
-        <w:rPr>
-          <w:lang w:val="en-US"/>
-        </w:rPr>
-        <w:t xml:space="preserve">server </w:t>
-      </w:r>
-      <w:r>
-        <w:rPr>
-          <w:lang w:val="en-US"/>
-        </w:rPr>
-        <w:t xml:space="preserve">application </w:t>
-      </w:r>
-      <w:r>
-        <w:rPr>
-          <w:lang w:val="en-US"/>
-        </w:rPr>
-        <w:t xml:space="preserve">shall be </w:t>
-      </w:r>
-      <w:r>
-        <w:rPr>
-          <w:lang w:val="en-US"/>
-        </w:rPr>
-        <w:t>run over HTTPS</w:t>
-      </w:r>
-      <w:r>
-        <w:rPr>
-          <w:lang w:val="en-US"/>
-        </w:rPr>
-        <w:t>.</w:t>
-      </w:r>
-    </w:p>
-    <w:p>
-      <w:pPr>
-        <w:pStyle w:val="berschrift2"/>
-        <w:rPr>
-          <w:rFonts w:asciiTheme="minorHAnsi" w:hAnsiTheme="minorHAnsi" w:cstheme="minorHAnsi"/>
-          <w:b/>
-          <w:color w:val="auto"/>
-          <w:sz w:val="22"/>
-          <w:szCs w:val="22"/>
-          <w:lang w:val="en-US"/>
-        </w:rPr>
-      </w:pPr>
-      <w:r>
-        <w:rPr>
-          <w:rFonts w:asciiTheme="minorHAnsi" w:hAnsiTheme="minorHAnsi" w:cstheme="minorHAnsi"/>
-          <w:b/>
-          <w:color w:val="auto"/>
-          <w:sz w:val="22"/>
-          <w:szCs w:val="22"/>
-          <w:lang w:val="en-US"/>
-        </w:rPr>
-        <w:t>Permission Concept</w:t>
-      </w:r>
-    </w:p>
-    <w:p>
-      <w:pPr>
-        <w:pStyle w:val="Listenabsatz"/>
-        <w:numPr>
-          <w:ilvl w:val="0"/>
-          <w:numId w:val="20"/>
-        </w:numPr>
-        <w:rPr>
-          <w:lang w:val="en-US"/>
-        </w:rPr>
-      </w:pPr>
-      <w:r>
-        <w:rPr>
-          <w:lang w:val="en-US"/>
-        </w:rPr>
-        <w:t>An u</w:t>
-      </w:r>
-      <w:r>
-        <w:rPr>
-          <w:lang w:val="en-US"/>
-        </w:rPr>
-        <w:t xml:space="preserve">nregistered user shall be </w:t>
-      </w:r>
-      <w:r>
-        <w:rPr>
-          <w:lang w:val="en-US"/>
-        </w:rPr>
-        <w:t>having</w:t>
-      </w:r>
-      <w:r>
-        <w:rPr>
-          <w:lang w:val="en-US"/>
-        </w:rPr>
-        <w:t xml:space="preserve"> the permission to …</w:t>
+        <w:t>A r</w:t>
+      </w:r>
+      <w:r>
+        <w:rPr>
+          <w:lang w:val="en-US"/>
+        </w:rPr>
+        <w:t>egister</w:t>
+      </w:r>
+      <w:r>
+        <w:rPr>
+          <w:lang w:val="en-US"/>
+        </w:rPr>
+        <w:t>ed and singed in</w:t>
+      </w:r>
+      <w:r>
+        <w:rPr>
+          <w:lang w:val="en-US"/>
+        </w:rPr>
+        <w:t xml:space="preserve"> user </w:t>
+      </w:r>
+      <w:r>
+        <w:rPr>
+          <w:lang w:val="en-US"/>
+        </w:rPr>
+        <w:t>has</w:t>
+      </w:r>
+      <w:r>
+        <w:rPr>
+          <w:lang w:val="en-US"/>
+        </w:rPr>
+        <w:t xml:space="preserve"> the same permission as </w:t>
+      </w:r>
+      <w:r>
+        <w:rPr>
+          <w:lang w:val="en-US"/>
+        </w:rPr>
+        <w:t xml:space="preserve">an unregistered user. Additional to this permission </w:t>
+      </w:r>
+      <w:r>
+        <w:rPr>
+          <w:lang w:val="en-US"/>
+        </w:rPr>
+        <w:t xml:space="preserve">he </w:t>
+      </w:r>
+      <w:r>
+        <w:rPr>
+          <w:lang w:val="en-US"/>
+        </w:rPr>
+        <w:t xml:space="preserve">shall </w:t>
+      </w:r>
+      <w:r>
+        <w:rPr>
+          <w:lang w:val="en-US"/>
+        </w:rPr>
+        <w:t>be</w:t>
+      </w:r>
+      <w:r>
+        <w:rPr>
+          <w:lang w:val="en-US"/>
+        </w:rPr>
+        <w:t xml:space="preserve"> having</w:t>
+      </w:r>
+      <w:r>
+        <w:rPr>
+          <w:lang w:val="en-US"/>
+        </w:rPr>
+        <w:t xml:space="preserve"> </w:t>
+      </w:r>
+      <w:r>
+        <w:rPr>
+          <w:lang w:val="en-US"/>
+        </w:rPr>
+        <w:t>the</w:t>
+      </w:r>
+      <w:r>
+        <w:rPr>
+          <w:lang w:val="en-US"/>
+        </w:rPr>
+        <w:t xml:space="preserve"> permission to</w:t>
+      </w:r>
+      <w:r>
+        <w:rPr>
+          <w:lang w:val="en-US"/>
+        </w:rPr>
+        <w:t xml:space="preserve"> …</w:t>
       </w:r>
     </w:p>
     <w:p>
@@ -955,7 +1135,7 @@
         <w:rPr>
           <w:lang w:val="en-US"/>
         </w:rPr>
-        <w:t>sing up / register / create an account</w:t>
+        <w:t>sign in</w:t>
       </w:r>
     </w:p>
     <w:p>
@@ -973,25 +1153,49 @@
         <w:rPr>
           <w:lang w:val="en-US"/>
         </w:rPr>
-        <w:t>filter</w:t>
-      </w:r>
-      <w:r>
-        <w:rPr>
-          <w:lang w:val="en-US"/>
-        </w:rPr>
-        <w:t xml:space="preserve"> and browse for</w:t>
-      </w:r>
-      <w:r>
-        <w:rPr>
-          <w:lang w:val="en-US"/>
-        </w:rPr>
-        <w:t xml:space="preserve"> flat</w:t>
-      </w:r>
-      <w:r>
-        <w:rPr>
-          <w:lang w:val="en-US"/>
-        </w:rPr>
-        <w:t xml:space="preserve"> offers</w:t>
+        <w:t xml:space="preserve">see </w:t>
+      </w:r>
+      <w:r>
+        <w:rPr>
+          <w:lang w:val="en-US"/>
+        </w:rPr>
+        <w:t xml:space="preserve">the </w:t>
+      </w:r>
+      <w:r>
+        <w:rPr>
+          <w:lang w:val="en-US"/>
+        </w:rPr>
+        <w:t xml:space="preserve">secondary details </w:t>
+      </w:r>
+      <w:r>
+        <w:rPr>
+          <w:lang w:val="en-US"/>
+        </w:rPr>
+        <w:t>to</w:t>
+      </w:r>
+      <w:r>
+        <w:rPr>
+          <w:lang w:val="en-US"/>
+        </w:rPr>
+        <w:t xml:space="preserve"> a</w:t>
+      </w:r>
+      <w:r>
+        <w:rPr>
+          <w:lang w:val="en-US"/>
+        </w:rPr>
+        <w:t xml:space="preserve"> </w:t>
+      </w:r>
+      <w:r>
+        <w:rPr>
+          <w:lang w:val="en-US"/>
+        </w:rPr>
+        <w:t xml:space="preserve">flat </w:t>
+      </w:r>
+      <w:r>
+        <w:rPr>
+          <w:lang w:val="en-US"/>
+        </w:rPr>
+        <w:t>offer</w:t>
       </w:r>
     </w:p>
     <w:p>
@@ -1009,265 +1213,7 @@
         <w:rPr>
           <w:lang w:val="en-US"/>
         </w:rPr>
-        <w:t xml:space="preserve">see primary details </w:t>
-      </w:r>
-      <w:r>
-        <w:rPr>
-          <w:lang w:val="en-US"/>
-        </w:rPr>
-        <w:t>to</w:t>
-      </w:r>
-      <w:r>
-        <w:rPr>
-          <w:lang w:val="en-US"/>
-        </w:rPr>
-        <w:t xml:space="preserve"> a </w:t>
-      </w:r>
-      <w:r>
-        <w:rPr>
-          <w:lang w:val="en-US"/>
-        </w:rPr>
-        <w:t xml:space="preserve">flat </w:t>
-      </w:r>
-      <w:r>
-        <w:rPr>
-          <w:lang w:val="en-US"/>
-        </w:rPr>
-        <w:t>offer</w:t>
-      </w:r>
-    </w:p>
-    <w:p>
-      <w:pPr>
-        <w:pStyle w:val="Listenabsatz"/>
-        <w:numPr>
-          <w:ilvl w:val="0"/>
-          <w:numId w:val="20"/>
-        </w:numPr>
-        <w:rPr>
-          <w:lang w:val="en-US"/>
-        </w:rPr>
-      </w:pPr>
-      <w:r>
-        <w:rPr>
-          <w:lang w:val="en-US"/>
-        </w:rPr>
-        <w:t>A r</w:t>
-      </w:r>
-      <w:r>
-        <w:rPr>
-          <w:lang w:val="en-US"/>
-        </w:rPr>
-        <w:t>egister</w:t>
-      </w:r>
-      <w:r>
-        <w:rPr>
-          <w:lang w:val="en-US"/>
-        </w:rPr>
-        <w:t>ed and singed in</w:t>
-      </w:r>
-      <w:r>
-        <w:rPr>
-          <w:lang w:val="en-US"/>
-        </w:rPr>
-        <w:t xml:space="preserve"> user </w:t>
-      </w:r>
-      <w:r>
-        <w:rPr>
-          <w:lang w:val="en-US"/>
-        </w:rPr>
-        <w:t>has</w:t>
-      </w:r>
-      <w:r>
-        <w:rPr>
-          <w:lang w:val="en-US"/>
-        </w:rPr>
-        <w:t xml:space="preserve"> the same permission as </w:t>
-      </w:r>
-      <w:r>
-        <w:rPr>
-          <w:lang w:val="en-US"/>
-        </w:rPr>
-        <w:t xml:space="preserve">an unregistered user. Additional to this permission </w:t>
-      </w:r>
-      <w:r>
-        <w:rPr>
-          <w:lang w:val="en-US"/>
-        </w:rPr>
-        <w:t xml:space="preserve">he </w:t>
-      </w:r>
-      <w:r>
-        <w:rPr>
-          <w:lang w:val="en-US"/>
-        </w:rPr>
-        <w:t xml:space="preserve">shall </w:t>
-      </w:r>
-      <w:r>
-        <w:rPr>
-          <w:lang w:val="en-US"/>
-        </w:rPr>
-        <w:t>be</w:t>
-      </w:r>
-      <w:r>
-        <w:rPr>
-          <w:lang w:val="en-US"/>
-        </w:rPr>
-        <w:t xml:space="preserve"> having</w:t>
-      </w:r>
-      <w:r>
-        <w:rPr>
-          <w:lang w:val="en-US"/>
-        </w:rPr>
-        <w:t xml:space="preserve"> </w:t>
-      </w:r>
-      <w:r>
-        <w:rPr>
-          <w:lang w:val="en-US"/>
-        </w:rPr>
-        <w:t>the</w:t>
-      </w:r>
-      <w:r>
-        <w:rPr>
-          <w:lang w:val="en-US"/>
-        </w:rPr>
-        <w:t xml:space="preserve"> permission to</w:t>
-      </w:r>
-      <w:r>
-        <w:rPr>
-          <w:lang w:val="en-US"/>
-        </w:rPr>
-        <w:t xml:space="preserve"> …</w:t>
-      </w:r>
-    </w:p>
-    <w:p>
-      <w:pPr>
-        <w:pStyle w:val="Listenabsatz"/>
-        <w:numPr>
-          <w:ilvl w:val="1"/>
-          <w:numId w:val="27"/>
-        </w:numPr>
-        <w:rPr>
-          <w:lang w:val="en-US"/>
-        </w:rPr>
-      </w:pPr>
-      <w:r>
-        <w:rPr>
-          <w:lang w:val="en-US"/>
-        </w:rPr>
-        <w:t>sign in</w:t>
-      </w:r>
-    </w:p>
-    <w:p>
-      <w:pPr>
-        <w:pStyle w:val="Listenabsatz"/>
-        <w:numPr>
-          <w:ilvl w:val="1"/>
-          <w:numId w:val="27"/>
-        </w:numPr>
-        <w:rPr>
-          <w:lang w:val="en-US"/>
-        </w:rPr>
-      </w:pPr>
-      <w:r>
-        <w:rPr>
-          <w:lang w:val="en-US"/>
-        </w:rPr>
-        <w:t xml:space="preserve">see </w:t>
-      </w:r>
-      <w:r>
-        <w:rPr>
-          <w:lang w:val="en-US"/>
-        </w:rPr>
-        <w:t xml:space="preserve">the </w:t>
-      </w:r>
-      <w:r>
-        <w:rPr>
-          <w:lang w:val="en-US"/>
-        </w:rPr>
-        <w:t xml:space="preserve">secondary details </w:t>
-      </w:r>
-      <w:r>
-        <w:rPr>
-          <w:lang w:val="en-US"/>
-        </w:rPr>
-        <w:t>to</w:t>
-      </w:r>
-      <w:r>
-        <w:rPr>
-          <w:lang w:val="en-US"/>
-        </w:rPr>
-        <w:t xml:space="preserve"> a</w:t>
-      </w:r>
-      <w:r>
-        <w:rPr>
-          <w:lang w:val="en-US"/>
-        </w:rPr>
-        <w:t xml:space="preserve"> </w:t>
-      </w:r>
-      <w:r>
-        <w:rPr>
-          <w:lang w:val="en-US"/>
-        </w:rPr>
-        <w:t xml:space="preserve">flat </w:t>
-      </w:r>
-      <w:r>
-        <w:rPr>
-          <w:lang w:val="en-US"/>
-        </w:rPr>
-        <w:t>offer</w:t>
-      </w:r>
-    </w:p>
-    <w:p>
-      <w:pPr>
-        <w:pStyle w:val="Listenabsatz"/>
-        <w:numPr>
-          <w:ilvl w:val="1"/>
-          <w:numId w:val="27"/>
-        </w:numPr>
-        <w:rPr>
-          <w:lang w:val="en-US"/>
-        </w:rPr>
-      </w:pPr>
-      <w:r>
-        <w:rPr>
-          <w:lang w:val="en-US"/>
-        </w:rPr>
-        <w:t>create a comment to a</w:t>
-      </w:r>
-      <w:r>
-        <w:rPr>
-          <w:lang w:val="en-US"/>
-        </w:rPr>
-        <w:t xml:space="preserve"> </w:t>
-      </w:r>
-      <w:r>
-        <w:rPr>
-          <w:lang w:val="en-US"/>
-        </w:rPr>
-        <w:t xml:space="preserve">flat </w:t>
-      </w:r>
-      <w:r>
-        <w:rPr>
-          <w:lang w:val="en-US"/>
-        </w:rPr>
-        <w:t>offer</w:t>
-      </w:r>
-    </w:p>
-    <w:p>
-      <w:pPr>
-        <w:pStyle w:val="Listenabsatz"/>
-        <w:numPr>
-          <w:ilvl w:val="1"/>
-          <w:numId w:val="27"/>
-        </w:numPr>
-        <w:rPr>
-          <w:lang w:val="en-US"/>
-        </w:rPr>
-      </w:pPr>
-      <w:r>
-        <w:rPr>
-          <w:lang w:val="en-US"/>
-        </w:rPr>
-        <w:t>rate a landlord</w:t>
+        <w:t>create a review to a flat offer</w:t>
       </w:r>
     </w:p>
     <w:p>
@@ -1671,7 +1617,7 @@
   <w:abstractNum w:abstractNumId="0" w15:restartNumberingAfterBreak="0">
     <w:nsid w:val="0C7B0E13"/>
     <w:multiLevelType w:val="hybridMultilevel"/>
-    <w:tmpl w:val="94AC341E"/>
+    <w:tmpl w:val="AE2ECD26"/>
     <w:lvl w:ilvl="0" w:tplc="0407000F">
       <w:start w:val="1"/>
       <w:numFmt w:val="decimal"/>
@@ -2993,6 +2939,119 @@
     </w:lvl>
   </w:abstractNum>
   <w:abstractNum w:abstractNumId="11" w15:restartNumberingAfterBreak="0">
+    <w:nsid w:val="45DD7629"/>
+    <w:multiLevelType w:val="hybridMultilevel"/>
+    <w:tmpl w:val="CDF27A18"/>
+    <w:lvl w:ilvl="0" w:tplc="0407000F">
+      <w:start w:val="1"/>
+      <w:numFmt w:val="decimal"/>
+      <w:lvlText w:val="%1."/>
+      <w:lvlJc w:val="left"/>
+      <w:pPr>
+        <w:ind w:left="720" w:hanging="360"/>
+      </w:pPr>
+      <w:rPr>
+        <w:rFonts w:hint="default"/>
+      </w:rPr>
+    </w:lvl>
+    <w:lvl w:ilvl="1" w:tplc="04070003" w:tentative="1">
+      <w:start w:val="1"/>
+      <w:numFmt w:val="bullet"/>
+      <w:lvlText w:val="o"/>
+      <w:lvlJc w:val="left"/>
+      <w:pPr>
+        <w:ind w:left="1440" w:hanging="360"/>
+      </w:pPr>
+      <w:rPr>
+        <w:rFonts w:ascii="Courier New" w:hAnsi="Courier New" w:cs="Courier New" w:hint="default"/>
+      </w:rPr>
+    </w:lvl>
+    <w:lvl w:ilvl="2" w:tplc="04070005" w:tentative="1">
+      <w:start w:val="1"/>
+      <w:numFmt w:val="bullet"/>
+      <w:lvlText w:val=""/>
+      <w:lvlJc w:val="left"/>
+      <w:pPr>
+        <w:ind w:left="2160" w:hanging="360"/>
+      </w:pPr>
+      <w:rPr>
+        <w:rFonts w:ascii="Wingdings" w:hAnsi="Wingdings" w:hint="default"/>
+      </w:rPr>
+    </w:lvl>
+    <w:lvl w:ilvl="3" w:tplc="04070001" w:tentative="1">
+      <w:start w:val="1"/>
+      <w:numFmt w:val="bullet"/>
+      <w:lvlText w:val=""/>
+      <w:lvlJc w:val="left"/>
+      <w:pPr>
+        <w:ind w:left="2880" w:hanging="360"/>
+      </w:pPr>
+      <w:rPr>
+        <w:rFonts w:ascii="Symbol" w:hAnsi="Symbol" w:hint="default"/>
+      </w:rPr>
+    </w:lvl>
+    <w:lvl w:ilvl="4" w:tplc="04070003" w:tentative="1">
+      <w:start w:val="1"/>
+      <w:numFmt w:val="bullet"/>
+      <w:lvlText w:val="o"/>
+      <w:lvlJc w:val="left"/>
+      <w:pPr>
+        <w:ind w:left="3600" w:hanging="360"/>
+      </w:pPr>
+      <w:rPr>
+        <w:rFonts w:ascii="Courier New" w:hAnsi="Courier New" w:cs="Courier New" w:hint="default"/>
+      </w:rPr>
+    </w:lvl>
+    <w:lvl w:ilvl="5" w:tplc="04070005" w:tentative="1">
+      <w:start w:val="1"/>
+      <w:numFmt w:val="bullet"/>
+      <w:lvlText w:val=""/>
+      <w:lvlJc w:val="left"/>
+      <w:pPr>
+        <w:ind w:left="4320" w:hanging="360"/>
+      </w:pPr>
+      <w:rPr>
+        <w:rFonts w:ascii="Wingdings" w:hAnsi="Wingdings" w:hint="default"/>
+      </w:rPr>
+    </w:lvl>
+    <w:lvl w:ilvl="6" w:tplc="04070001" w:tentative="1">
+      <w:start w:val="1"/>
+      <w:numFmt w:val="bullet"/>
+      <w:lvlText w:val=""/>
+      <w:lvlJc w:val="left"/>
+      <w:pPr>
+        <w:ind w:left="5040" w:hanging="360"/>
+      </w:pPr>
+      <w:rPr>
+        <w:rFonts w:ascii="Symbol" w:hAnsi="Symbol" w:hint="default"/>
+      </w:rPr>
+    </w:lvl>
+    <w:lvl w:ilvl="7" w:tplc="04070003" w:tentative="1">
+      <w:start w:val="1"/>
+      <w:numFmt w:val="bullet"/>
+      <w:lvlText w:val="o"/>
+      <w:lvlJc w:val="left"/>
+      <w:pPr>
+        <w:ind w:left="5760" w:hanging="360"/>
+      </w:pPr>
+      <w:rPr>
+        <w:rFonts w:ascii="Courier New" w:hAnsi="Courier New" w:cs="Courier New" w:hint="default"/>
+      </w:rPr>
+    </w:lvl>
+    <w:lvl w:ilvl="8" w:tplc="04070005" w:tentative="1">
+      <w:start w:val="1"/>
+      <w:numFmt w:val="bullet"/>
+      <w:lvlText w:val=""/>
+      <w:lvlJc w:val="left"/>
+      <w:pPr>
+        <w:ind w:left="6480" w:hanging="360"/>
+      </w:pPr>
+      <w:rPr>
+        <w:rFonts w:ascii="Wingdings" w:hAnsi="Wingdings" w:hint="default"/>
+      </w:rPr>
+    </w:lvl>
+  </w:abstractNum>
+  <w:abstractNum w:abstractNumId="12" w15:restartNumberingAfterBreak="0">
     <w:nsid w:val="47AF4B82"/>
     <w:multiLevelType w:val="hybridMultilevel"/>
     <w:tmpl w:val="B0A2A852"/>
@@ -3105,7 +3164,7 @@
       </w:rPr>
     </w:lvl>
   </w:abstractNum>
-  <w:abstractNum w:abstractNumId="12" w15:restartNumberingAfterBreak="0">
+  <w:abstractNum w:abstractNumId="13" w15:restartNumberingAfterBreak="0">
     <w:nsid w:val="4D9F19C8"/>
     <w:multiLevelType w:val="hybridMultilevel"/>
     <w:tmpl w:val="A0CA0684"/>
@@ -3218,7 +3277,7 @@
       </w:rPr>
     </w:lvl>
   </w:abstractNum>
-  <w:abstractNum w:abstractNumId="13" w15:restartNumberingAfterBreak="0">
+  <w:abstractNum w:abstractNumId="14" w15:restartNumberingAfterBreak="0">
     <w:nsid w:val="50C608B0"/>
     <w:multiLevelType w:val="hybridMultilevel"/>
     <w:tmpl w:val="F3ACA6E4"/>
@@ -3331,7 +3390,7 @@
       </w:rPr>
     </w:lvl>
   </w:abstractNum>
-  <w:abstractNum w:abstractNumId="14" w15:restartNumberingAfterBreak="0">
+  <w:abstractNum w:abstractNumId="15" w15:restartNumberingAfterBreak="0">
     <w:nsid w:val="5765058B"/>
     <w:multiLevelType w:val="multilevel"/>
     <w:tmpl w:val="B600A90C"/>
@@ -3480,7 +3539,7 @@
       </w:rPr>
     </w:lvl>
   </w:abstractNum>
-  <w:abstractNum w:abstractNumId="15" w15:restartNumberingAfterBreak="0">
+  <w:abstractNum w:abstractNumId="16" w15:restartNumberingAfterBreak="0">
     <w:nsid w:val="5A9D0D84"/>
     <w:multiLevelType w:val="hybridMultilevel"/>
     <w:tmpl w:val="7FCE7482"/>
@@ -3593,7 +3652,7 @@
       </w:rPr>
     </w:lvl>
   </w:abstractNum>
-  <w:abstractNum w:abstractNumId="16" w15:restartNumberingAfterBreak="0">
+  <w:abstractNum w:abstractNumId="17" w15:restartNumberingAfterBreak="0">
     <w:nsid w:val="5F9A5D55"/>
     <w:multiLevelType w:val="hybridMultilevel"/>
     <w:tmpl w:val="90B017B6"/>
@@ -3706,7 +3765,7 @@
       </w:rPr>
     </w:lvl>
   </w:abstractNum>
-  <w:abstractNum w:abstractNumId="17" w15:restartNumberingAfterBreak="0">
+  <w:abstractNum w:abstractNumId="18" w15:restartNumberingAfterBreak="0">
     <w:nsid w:val="64153C69"/>
     <w:multiLevelType w:val="hybridMultilevel"/>
     <w:tmpl w:val="8F564F5A"/>
@@ -3819,7 +3878,7 @@
       </w:rPr>
     </w:lvl>
   </w:abstractNum>
-  <w:abstractNum w:abstractNumId="18" w15:restartNumberingAfterBreak="0">
+  <w:abstractNum w:abstractNumId="19" w15:restartNumberingAfterBreak="0">
     <w:nsid w:val="68ED14F1"/>
     <w:multiLevelType w:val="hybridMultilevel"/>
     <w:tmpl w:val="13F05ABC"/>
@@ -3905,7 +3964,7 @@
       </w:pPr>
     </w:lvl>
   </w:abstractNum>
-  <w:abstractNum w:abstractNumId="19" w15:restartNumberingAfterBreak="0">
+  <w:abstractNum w:abstractNumId="20" w15:restartNumberingAfterBreak="0">
     <w:nsid w:val="6ADC4259"/>
     <w:multiLevelType w:val="hybridMultilevel"/>
     <w:tmpl w:val="18BE815C"/>
@@ -4018,7 +4077,7 @@
       </w:rPr>
     </w:lvl>
   </w:abstractNum>
-  <w:abstractNum w:abstractNumId="20" w15:restartNumberingAfterBreak="0">
+  <w:abstractNum w:abstractNumId="21" w15:restartNumberingAfterBreak="0">
     <w:nsid w:val="6C926C54"/>
     <w:multiLevelType w:val="hybridMultilevel"/>
     <w:tmpl w:val="5450D5FA"/>
@@ -4104,7 +4163,7 @@
       </w:pPr>
     </w:lvl>
   </w:abstractNum>
-  <w:abstractNum w:abstractNumId="21" w15:restartNumberingAfterBreak="0">
+  <w:abstractNum w:abstractNumId="22" w15:restartNumberingAfterBreak="0">
     <w:nsid w:val="6DB62598"/>
     <w:multiLevelType w:val="multilevel"/>
     <w:tmpl w:val="DD0CA18E"/>
@@ -4253,7 +4312,7 @@
       </w:rPr>
     </w:lvl>
   </w:abstractNum>
-  <w:abstractNum w:abstractNumId="22" w15:restartNumberingAfterBreak="0">
+  <w:abstractNum w:abstractNumId="23" w15:restartNumberingAfterBreak="0">
     <w:nsid w:val="6EEF1A42"/>
     <w:multiLevelType w:val="multilevel"/>
     <w:tmpl w:val="0F4E9904"/>
@@ -4402,7 +4461,7 @@
       </w:rPr>
     </w:lvl>
   </w:abstractNum>
-  <w:abstractNum w:abstractNumId="23" w15:restartNumberingAfterBreak="0">
+  <w:abstractNum w:abstractNumId="24" w15:restartNumberingAfterBreak="0">
     <w:nsid w:val="6F090303"/>
     <w:multiLevelType w:val="hybridMultilevel"/>
     <w:tmpl w:val="83D4C2C2"/>
@@ -4515,7 +4574,7 @@
       </w:rPr>
     </w:lvl>
   </w:abstractNum>
-  <w:abstractNum w:abstractNumId="24" w15:restartNumberingAfterBreak="0">
+  <w:abstractNum w:abstractNumId="25" w15:restartNumberingAfterBreak="0">
     <w:nsid w:val="73541C30"/>
     <w:multiLevelType w:val="hybridMultilevel"/>
     <w:tmpl w:val="232495F2"/>
@@ -4628,7 +4687,7 @@
       </w:rPr>
     </w:lvl>
   </w:abstractNum>
-  <w:abstractNum w:abstractNumId="25" w15:restartNumberingAfterBreak="0">
+  <w:abstractNum w:abstractNumId="26" w15:restartNumberingAfterBreak="0">
     <w:nsid w:val="76C94851"/>
     <w:multiLevelType w:val="hybridMultilevel"/>
     <w:tmpl w:val="1BDC1592"/>
@@ -4714,7 +4773,7 @@
       </w:pPr>
     </w:lvl>
   </w:abstractNum>
-  <w:abstractNum w:abstractNumId="26" w15:restartNumberingAfterBreak="0">
+  <w:abstractNum w:abstractNumId="27" w15:restartNumberingAfterBreak="0">
     <w:nsid w:val="78D55D18"/>
     <w:multiLevelType w:val="hybridMultilevel"/>
     <w:tmpl w:val="58F4DF4E"/>
@@ -4827,7 +4886,7 @@
       </w:rPr>
     </w:lvl>
   </w:abstractNum>
-  <w:abstractNum w:abstractNumId="27" w15:restartNumberingAfterBreak="0">
+  <w:abstractNum w:abstractNumId="28" w15:restartNumberingAfterBreak="0">
     <w:nsid w:val="78EF4C3E"/>
     <w:multiLevelType w:val="hybridMultilevel"/>
     <w:tmpl w:val="41002DD0"/>
@@ -4913,7 +4972,7 @@
       </w:pPr>
     </w:lvl>
   </w:abstractNum>
-  <w:abstractNum w:abstractNumId="28" w15:restartNumberingAfterBreak="0">
+  <w:abstractNum w:abstractNumId="29" w15:restartNumberingAfterBreak="0">
     <w:nsid w:val="7A625DA9"/>
     <w:multiLevelType w:val="hybridMultilevel"/>
     <w:tmpl w:val="D14267D0"/>
@@ -5006,13 +5065,13 @@
     <w:abstractNumId w:val="6"/>
   </w:num>
   <w:num w:numId="3">
-    <w:abstractNumId w:val="22"/>
+    <w:abstractNumId w:val="23"/>
   </w:num>
   <w:num w:numId="4">
-    <w:abstractNumId w:val="14"/>
+    <w:abstractNumId w:val="15"/>
   </w:num>
   <w:num w:numId="5">
-    <w:abstractNumId w:val="21"/>
+    <w:abstractNumId w:val="22"/>
   </w:num>
   <w:num w:numId="6">
     <w:abstractNumId w:val="5"/>
@@ -5021,10 +5080,10 @@
     <w:abstractNumId w:val="9"/>
   </w:num>
   <w:num w:numId="8">
-    <w:abstractNumId w:val="15"/>
+    <w:abstractNumId w:val="16"/>
   </w:num>
   <w:num w:numId="9">
-    <w:abstractNumId w:val="11"/>
+    <w:abstractNumId w:val="12"/>
   </w:num>
   <w:num w:numId="10">
     <w:abstractNumId w:val="8"/>
@@ -5033,58 +5092,61 @@
     <w:abstractNumId w:val="3"/>
   </w:num>
   <w:num w:numId="12">
+    <w:abstractNumId w:val="27"/>
+  </w:num>
+  <w:num w:numId="13">
+    <w:abstractNumId w:val="28"/>
+  </w:num>
+  <w:num w:numId="14">
     <w:abstractNumId w:val="26"/>
   </w:num>
-  <w:num w:numId="13">
-    <w:abstractNumId w:val="27"/>
-  </w:num>
-  <w:num w:numId="14">
-    <w:abstractNumId w:val="25"/>
-  </w:num>
   <w:num w:numId="15">
-    <w:abstractNumId w:val="18"/>
+    <w:abstractNumId w:val="19"/>
   </w:num>
   <w:num w:numId="16">
     <w:abstractNumId w:val="2"/>
   </w:num>
   <w:num w:numId="17">
-    <w:abstractNumId w:val="28"/>
+    <w:abstractNumId w:val="29"/>
   </w:num>
   <w:num w:numId="18">
     <w:abstractNumId w:val="1"/>
   </w:num>
   <w:num w:numId="19">
-    <w:abstractNumId w:val="24"/>
+    <w:abstractNumId w:val="25"/>
   </w:num>
   <w:num w:numId="20">
     <w:abstractNumId w:val="0"/>
   </w:num>
   <w:num w:numId="21">
+    <w:abstractNumId w:val="14"/>
+  </w:num>
+  <w:num w:numId="22">
+    <w:abstractNumId w:val="20"/>
+  </w:num>
+  <w:num w:numId="23">
     <w:abstractNumId w:val="13"/>
   </w:num>
-  <w:num w:numId="22">
-    <w:abstractNumId w:val="19"/>
+  <w:num w:numId="24">
+    <w:abstractNumId w:val="18"/>
   </w:num>
-  <w:num w:numId="23">
-    <w:abstractNumId w:val="12"/>
+  <w:num w:numId="25">
+    <w:abstractNumId w:val="24"/>
   </w:num>
-  <w:num w:numId="24">
+  <w:num w:numId="26">
     <w:abstractNumId w:val="17"/>
   </w:num>
-  <w:num w:numId="25">
-    <w:abstractNumId w:val="23"/>
-  </w:num>
-  <w:num w:numId="26">
-    <w:abstractNumId w:val="16"/>
-  </w:num>
   <w:num w:numId="27">
-    <w:abstractNumId w:val="20"/>
+    <w:abstractNumId w:val="21"/>
   </w:num>
   <w:num w:numId="28">
     <w:abstractNumId w:val="4"/>
   </w:num>
   <w:num w:numId="29">
     <w:abstractNumId w:val="10"/>
+  </w:num>
+  <w:num w:numId="30">
+    <w:abstractNumId w:val="11"/>
   </w:num>
 </w:numbering>
 </file>

</xml_diff>

<commit_message>
Updated functional and non-functional specs #29 #30
</commit_message>
<xml_diff>
--- a/documentation/milestone2/05_nonfunctionalspecs_v2.docx
+++ b/documentation/milestone2/05_nonfunctionalspecs_v2.docx
@@ -21,7 +21,7 @@
           <w:szCs w:val="22"/>
           <w:lang w:val="en-US"/>
         </w:rPr>
-        <w:t>5. N</w:t>
+        <w:t xml:space="preserve">5. </w:t>
       </w:r>
       <w:r>
         <w:rPr>
@@ -31,15 +31,44 @@
           <w:szCs w:val="22"/>
           <w:lang w:val="en-US"/>
         </w:rPr>
-        <w:t>on-Functional Specs</w:t>
+        <w:t>List of non-fu</w:t>
+      </w:r>
+      <w:r>
+        <w:rPr>
+          <w:rFonts w:asciiTheme="minorHAnsi" w:eastAsiaTheme="minorHAnsi" w:hAnsiTheme="minorHAnsi" w:cstheme="minorBidi"/>
+          <w:b/>
+          <w:color w:val="auto"/>
+          <w:szCs w:val="22"/>
+          <w:lang w:val="en-US"/>
+        </w:rPr>
+        <w:t>nctional s</w:t>
+      </w:r>
+      <w:r>
+        <w:rPr>
+          <w:rFonts w:asciiTheme="minorHAnsi" w:eastAsiaTheme="minorHAnsi" w:hAnsiTheme="minorHAnsi" w:cstheme="minorBidi"/>
+          <w:b/>
+          <w:color w:val="auto"/>
+          <w:szCs w:val="22"/>
+          <w:lang w:val="en-US"/>
+        </w:rPr>
+        <w:t>pecs</w:t>
       </w:r>
     </w:p>
     <w:p>
       <w:pPr>
-        <w:rPr>
-          <w:lang w:val="en-US"/>
-        </w:rPr>
-      </w:pPr>
+        <w:tabs>
+          <w:tab w:val="left" w:pos="1091"/>
+        </w:tabs>
+        <w:rPr>
+          <w:lang w:val="en-US"/>
+        </w:rPr>
+      </w:pPr>
+      <w:r>
+        <w:rPr>
+          <w:lang w:val="en-US"/>
+        </w:rPr>
+        <w:tab/>
+      </w:r>
     </w:p>
     <w:p>
       <w:pPr>
@@ -260,7 +289,7 @@
         <w:rPr>
           <w:lang w:val="en-US"/>
         </w:rPr>
-        <w:t>shall be run on in a node.js web server like express.</w:t>
+        <w:t>shall be run in a node.js web server like express.</w:t>
       </w:r>
     </w:p>
     <w:p>
@@ -290,7 +319,19 @@
         <w:rPr>
           <w:lang w:val="en-US"/>
         </w:rPr>
-        <w:t xml:space="preserve"> shall it be possible to build other clients like an android app or an universal windows app</w:t>
+        <w:t xml:space="preserve"> shall it be possible to build other c</w:t>
+      </w:r>
+      <w:r>
+        <w:rPr>
+          <w:lang w:val="en-US"/>
+        </w:rPr>
+        <w:t>lients like an android app or a</w:t>
+      </w:r>
+      <w:r>
+        <w:rPr>
+          <w:lang w:val="en-US"/>
+        </w:rPr>
+        <w:t xml:space="preserve"> universal windows app</w:t>
       </w:r>
       <w:r>
         <w:rPr>
@@ -643,12 +684,18 @@
         <w:rPr>
           <w:lang w:val="en-AU"/>
         </w:rPr>
-        <w:t>A single flat offer is only al</w:t>
+        <w:t xml:space="preserve">A single </w:t>
       </w:r>
       <w:r>
         <w:rPr>
           <w:lang w:val="en-AU"/>
         </w:rPr>
+        <w:t>offer is only al</w:t>
+      </w:r>
+      <w:r>
+        <w:rPr>
+          <w:lang w:val="en-AU"/>
+        </w:rPr>
         <w:t>lowed to con</w:t>
       </w:r>
       <w:r>
@@ -663,8 +710,6 @@
         </w:rPr>
         <w:t>.</w:t>
       </w:r>
-      <w:bookmarkStart w:id="0" w:name="_GoBack"/>
-      <w:bookmarkEnd w:id="0"/>
     </w:p>
     <w:p>
       <w:pPr>
@@ -681,7 +726,19 @@
         <w:rPr>
           <w:lang w:val="en-AU"/>
         </w:rPr>
-        <w:t>A review for a flat offer shall contain only a single image.</w:t>
+        <w:t>A review for a</w:t>
+      </w:r>
+      <w:r>
+        <w:rPr>
+          <w:lang w:val="en-AU"/>
+        </w:rPr>
+        <w:t>n</w:t>
+      </w:r>
+      <w:r>
+        <w:rPr>
+          <w:lang w:val="en-AU"/>
+        </w:rPr>
+        <w:t xml:space="preserve"> offer shall contain only a single image.</w:t>
       </w:r>
       <w:r>
         <w:rPr>
@@ -858,6 +915,50 @@
     </w:p>
     <w:p>
       <w:pPr>
+        <w:pStyle w:val="Listenabsatz"/>
+        <w:numPr>
+          <w:ilvl w:val="0"/>
+          <w:numId w:val="20"/>
+        </w:numPr>
+        <w:rPr>
+          <w:lang w:val="en-US"/>
+        </w:rPr>
+      </w:pPr>
+      <w:bookmarkStart w:id="0" w:name="_GoBack"/>
+      <w:r>
+        <w:rPr>
+          <w:lang w:val="en-US"/>
+        </w:rPr>
+        <w:t xml:space="preserve">A user account shall be blocked after </w:t>
+      </w:r>
+      <w:r>
+        <w:rPr>
+          <w:lang w:val="en-US"/>
+        </w:rPr>
+        <w:t>ten</w:t>
+      </w:r>
+      <w:r>
+        <w:rPr>
+          <w:lang w:val="en-US"/>
+        </w:rPr>
+        <w:t xml:space="preserve"> following failed sign in</w:t>
+      </w:r>
+      <w:r>
+        <w:rPr>
+          <w:lang w:val="en-US"/>
+        </w:rPr>
+        <w:t xml:space="preserve"> tries</w:t>
+      </w:r>
+      <w:bookmarkEnd w:id="0"/>
+      <w:r>
+        <w:rPr>
+          <w:lang w:val="en-US"/>
+        </w:rPr>
+        <w:t>.</w:t>
+      </w:r>
+    </w:p>
+    <w:p>
+      <w:pPr>
         <w:pStyle w:val="berschrift2"/>
         <w:rPr>
           <w:rFonts w:asciiTheme="minorHAnsi" w:hAnsiTheme="minorHAnsi" w:cstheme="minorHAnsi"/>
@@ -967,13 +1068,13 @@
         <w:rPr>
           <w:lang w:val="en-US"/>
         </w:rPr>
-        <w:t xml:space="preserve"> flat</w:t>
-      </w:r>
-      <w:r>
-        <w:rPr>
-          <w:lang w:val="en-US"/>
-        </w:rPr>
-        <w:t xml:space="preserve"> offers</w:t>
+        <w:t xml:space="preserve"> </w:t>
+      </w:r>
+      <w:r>
+        <w:rPr>
+          <w:lang w:val="en-US"/>
+        </w:rPr>
+        <w:t>offers</w:t>
       </w:r>
     </w:p>
     <w:p>
@@ -1003,13 +1104,7 @@
         <w:rPr>
           <w:lang w:val="en-US"/>
         </w:rPr>
-        <w:t xml:space="preserve"> a </w:t>
-      </w:r>
-      <w:r>
-        <w:rPr>
-          <w:lang w:val="en-US"/>
-        </w:rPr>
-        <w:t xml:space="preserve">flat </w:t>
+        <w:t xml:space="preserve"> an </w:t>
       </w:r>
       <w:r>
         <w:rPr>
@@ -1183,13 +1278,7 @@
         <w:rPr>
           <w:lang w:val="en-US"/>
         </w:rPr>
-        <w:t xml:space="preserve"> </w:t>
-      </w:r>
-      <w:r>
-        <w:rPr>
-          <w:lang w:val="en-US"/>
-        </w:rPr>
-        <w:t xml:space="preserve">flat </w:t>
+        <w:t xml:space="preserve">n </w:t>
       </w:r>
       <w:r>
         <w:rPr>
@@ -1213,7 +1302,13 @@
         <w:rPr>
           <w:lang w:val="en-US"/>
         </w:rPr>
-        <w:t>create a review to a flat offer</w:t>
+        <w:t xml:space="preserve">create a review to an </w:t>
+      </w:r>
+      <w:r>
+        <w:rPr>
+          <w:lang w:val="en-US"/>
+        </w:rPr>
+        <w:t>offer</w:t>
       </w:r>
     </w:p>
     <w:p>
@@ -1261,13 +1356,13 @@
         <w:rPr>
           <w:lang w:val="en-US"/>
         </w:rPr>
-        <w:t xml:space="preserve"> flat</w:t>
-      </w:r>
-      <w:r>
-        <w:rPr>
-          <w:lang w:val="en-US"/>
-        </w:rPr>
-        <w:t xml:space="preserve"> offer</w:t>
+        <w:t xml:space="preserve">n </w:t>
+      </w:r>
+      <w:r>
+        <w:rPr>
+          <w:lang w:val="en-US"/>
+        </w:rPr>
+        <w:t>offer</w:t>
       </w:r>
     </w:p>
     <w:p>
@@ -1291,13 +1386,13 @@
         <w:rPr>
           <w:lang w:val="en-US"/>
         </w:rPr>
-        <w:t xml:space="preserve"> flat</w:t>
-      </w:r>
-      <w:r>
-        <w:rPr>
-          <w:lang w:val="en-US"/>
-        </w:rPr>
-        <w:t xml:space="preserve"> offers</w:t>
+        <w:t xml:space="preserve"> </w:t>
+      </w:r>
+      <w:r>
+        <w:rPr>
+          <w:lang w:val="en-US"/>
+        </w:rPr>
+        <w:t>offers</w:t>
       </w:r>
     </w:p>
     <w:p>
@@ -1495,13 +1590,13 @@
         <w:rPr>
           <w:lang w:val="en-US"/>
         </w:rPr>
-        <w:t xml:space="preserve"> a flat</w:t>
-      </w:r>
-      <w:r>
-        <w:rPr>
-          <w:lang w:val="en-US"/>
-        </w:rPr>
-        <w:t xml:space="preserve"> offer</w:t>
+        <w:t xml:space="preserve"> an </w:t>
+      </w:r>
+      <w:r>
+        <w:rPr>
+          <w:lang w:val="en-US"/>
+        </w:rPr>
+        <w:t>offer</w:t>
       </w:r>
     </w:p>
     <w:p>
@@ -1531,19 +1626,7 @@
         <w:rPr>
           <w:lang w:val="en-US"/>
         </w:rPr>
-        <w:t xml:space="preserve"> </w:t>
-      </w:r>
-      <w:r>
-        <w:rPr>
-          <w:lang w:val="en-US"/>
-        </w:rPr>
-        <w:t xml:space="preserve">flat </w:t>
-      </w:r>
-      <w:r>
-        <w:rPr>
-          <w:lang w:val="en-US"/>
-        </w:rPr>
-        <w:t>offer</w:t>
+        <w:t xml:space="preserve"> offer</w:t>
       </w:r>
       <w:r>
         <w:rPr>

</xml_diff>